<commit_message>
what is this assignment
I am so utterly horribly terribly confused
</commit_message>
<xml_diff>
--- a/docpac_06270924/docpac_06270924.docx
+++ b/docpac_06270924/docpac_06270924.docx
@@ -1,6 +1,6 @@
 
 <file path=word/document.xml><?xml version="1.0" encoding="utf-8"?>
-<w:document xmlns:wpc="http://schemas.microsoft.com/office/word/2010/wordprocessingCanvas" xmlns:cx="http://schemas.microsoft.com/office/drawing/2014/chartex" xmlns:cx1="http://schemas.microsoft.com/office/drawing/2015/9/8/chartex" xmlns:cx2="http://schemas.microsoft.com/office/drawing/2015/10/21/chartex" xmlns:cx3="http://schemas.microsoft.com/office/drawing/2016/5/9/chartex" xmlns:cx4="http://schemas.microsoft.com/office/drawing/2016/5/10/chartex" xmlns:cx5="http://schemas.microsoft.com/office/drawing/2016/5/11/chartex" xmlns:cx6="http://schemas.microsoft.com/office/drawing/2016/5/12/chartex" xmlns:cx7="http://schemas.microsoft.com/office/drawing/2016/5/13/chartex" xmlns:cx8="http://schemas.microsoft.com/office/drawing/2016/5/14/chartex" xmlns:mc="http://schemas.openxmlformats.org/markup-compatibility/2006" xmlns:aink="http://schemas.microsoft.com/office/drawing/2016/ink" xmlns:am3d="http://schemas.microsoft.com/office/drawing/2017/model3d" xmlns:o="urn:schemas-microsoft-com:office:office" xmlns:r="http://schemas.openxmlformats.org/officeDocument/2006/relationships" xmlns:m="http://schemas.openxmlformats.org/officeDocument/2006/math" xmlns:v="urn:schemas-microsoft-com:vml" xmlns:wp14="http://schemas.microsoft.com/office/word/2010/wordprocessingDrawing" xmlns:wp="http://schemas.openxmlformats.org/drawingml/2006/wordprocessingDrawing" xmlns:w10="urn:schemas-microsoft-com:office:word" xmlns:w="http://schemas.openxmlformats.org/wordprocessingml/2006/main" xmlns:w14="http://schemas.microsoft.com/office/word/2010/wordml" xmlns:w15="http://schemas.microsoft.com/office/word/2012/wordml" xmlns:w16cid="http://schemas.microsoft.com/office/word/2016/wordml/cid" xmlns:w16se="http://schemas.microsoft.com/office/word/2015/wordml/symex" xmlns:wpg="http://schemas.microsoft.com/office/word/2010/wordprocessingGroup" xmlns:wpi="http://schemas.microsoft.com/office/word/2010/wordprocessingInk" xmlns:wne="http://schemas.microsoft.com/office/word/2006/wordml" xmlns:wps="http://schemas.microsoft.com/office/word/2010/wordprocessingShape" mc:Ignorable="w14 w15 w16se w16cid wp14">
+<w:document xmlns:wpc="http://schemas.microsoft.com/office/word/2010/wordprocessingCanvas" xmlns:cx="http://schemas.microsoft.com/office/drawing/2014/chartex" xmlns:cx1="http://schemas.microsoft.com/office/drawing/2015/9/8/chartex" xmlns:cx2="http://schemas.microsoft.com/office/drawing/2015/10/21/chartex" xmlns:cx3="http://schemas.microsoft.com/office/drawing/2016/5/9/chartex" xmlns:cx4="http://schemas.microsoft.com/office/drawing/2016/5/10/chartex" xmlns:cx5="http://schemas.microsoft.com/office/drawing/2016/5/11/chartex" xmlns:cx6="http://schemas.microsoft.com/office/drawing/2016/5/12/chartex" xmlns:cx7="http://schemas.microsoft.com/office/drawing/2016/5/13/chartex" xmlns:cx8="http://schemas.microsoft.com/office/drawing/2016/5/14/chartex" xmlns:mc="http://schemas.openxmlformats.org/markup-compatibility/2006" xmlns:aink="http://schemas.microsoft.com/office/drawing/2016/ink" xmlns:am3d="http://schemas.microsoft.com/office/drawing/2017/model3d" xmlns:o="urn:schemas-microsoft-com:office:office" xmlns:r="http://schemas.openxmlformats.org/officeDocument/2006/relationships" xmlns:m="http://schemas.openxmlformats.org/officeDocument/2006/math" xmlns:v="urn:schemas-microsoft-com:vml" xmlns:wp14="http://schemas.microsoft.com/office/word/2010/wordprocessingDrawing" xmlns:wp="http://schemas.openxmlformats.org/drawingml/2006/wordprocessingDrawing" xmlns:w10="urn:schemas-microsoft-com:office:word" xmlns:w="http://schemas.openxmlformats.org/wordprocessingml/2006/main" xmlns:w14="http://schemas.microsoft.com/office/word/2010/wordml" xmlns:w15="http://schemas.microsoft.com/office/word/2012/wordml" xmlns:w16cex="http://schemas.microsoft.com/office/word/2018/wordml/cex" xmlns:w16cid="http://schemas.microsoft.com/office/word/2016/wordml/cid" xmlns:w16="http://schemas.microsoft.com/office/word/2018/wordml" xmlns:w16sdtdh="http://schemas.microsoft.com/office/word/2020/wordml/sdtdatahash" xmlns:w16se="http://schemas.microsoft.com/office/word/2015/wordml/symex" xmlns:wpg="http://schemas.microsoft.com/office/word/2010/wordprocessingGroup" xmlns:wpi="http://schemas.microsoft.com/office/word/2010/wordprocessingInk" xmlns:wne="http://schemas.microsoft.com/office/word/2006/wordml" xmlns:wps="http://schemas.microsoft.com/office/word/2010/wordprocessingShape" mc:Ignorable="w14 w15 w16se w16cid w16 w16cex w16sdtdh wp14">
   <w:body>
     <w:p>
       <w:pPr>
@@ -97,17 +97,7 @@
           <w:sz w:val="28"/>
           <w:szCs w:val="28"/>
         </w:rPr>
-        <w:t xml:space="preserve"> </w:t>
-      </w:r>
-      <w:proofErr w:type="gramStart"/>
-      <w:r>
-        <w:rPr>
-          <w:b/>
-          <w:i/>
-          <w:sz w:val="28"/>
-          <w:szCs w:val="28"/>
-        </w:rPr>
-        <w:t>2</w:t>
+        <w:t xml:space="preserve"> 2</w:t>
       </w:r>
       <w:r>
         <w:rPr>
@@ -127,7 +117,6 @@
         </w:rPr>
         <w:t xml:space="preserve"> ]</w:t>
       </w:r>
-      <w:proofErr w:type="gramEnd"/>
       <w:r>
         <w:rPr>
           <w:b/>
@@ -480,13 +469,8 @@
               </w:numPr>
               <w:ind w:right="240"/>
             </w:pPr>
-            <w:proofErr w:type="spellStart"/>
             <w:r>
-              <w:t>Formbar</w:t>
-            </w:r>
-            <w:proofErr w:type="spellEnd"/>
-            <w:r>
-              <w:t xml:space="preserve"> Developer Listing (digital)</w:t>
+              <w:t>Formbar Developer Listing (digital)</w:t>
             </w:r>
           </w:p>
         </w:tc>
@@ -568,15 +552,7 @@
               </w:numPr>
             </w:pPr>
             <w:r>
-              <w:t xml:space="preserve">Additional </w:t>
-            </w:r>
-            <w:proofErr w:type="spellStart"/>
-            <w:r>
-              <w:t>Formbar</w:t>
-            </w:r>
-            <w:proofErr w:type="spellEnd"/>
-            <w:r>
-              <w:t xml:space="preserve"> position opened</w:t>
+              <w:t>Additional Formbar position opened</w:t>
             </w:r>
           </w:p>
           <w:p/>
@@ -612,12 +588,7 @@
         </w:numPr>
       </w:pPr>
       <w:r>
-        <w:t xml:space="preserve">Place a HTML game you made in the ‘public’ folder, and enable reading </w:t>
-      </w:r>
-      <w:bookmarkStart w:id="0" w:name="_GoBack"/>
-      <w:bookmarkEnd w:id="0"/>
-      <w:r>
-        <w:t>from said public folder in your NodeJS project.</w:t>
+        <w:t>Place a HTML game you made in the ‘public’ folder, and enable reading from said public folder in your NodeJS project.</w:t>
       </w:r>
     </w:p>
     <w:p>
@@ -632,15 +603,7 @@
         <w:t xml:space="preserve">You can use </w:t>
       </w:r>
       <w:r>
-        <w:t xml:space="preserve">“Button Masher”, “Touch Controls”, “Canvas Mover”, your own game, or try to use your </w:t>
-      </w:r>
-      <w:proofErr w:type="spellStart"/>
-      <w:r>
-        <w:t>RPGMaker</w:t>
-      </w:r>
-      <w:proofErr w:type="spellEnd"/>
-      <w:r>
-        <w:t xml:space="preserve"> game from 9</w:t>
+        <w:t>“Button Masher”, “Touch Controls”, “Canvas Mover”, your own game, or try to use your RPGMaker game from 9</w:t>
       </w:r>
       <w:r>
         <w:rPr>
@@ -663,27 +626,11 @@
       <w:r>
         <w:t xml:space="preserve">Create a GET endpoint that uses </w:t>
       </w:r>
-      <w:proofErr w:type="spellStart"/>
-      <w:proofErr w:type="gramStart"/>
       <w:r>
         <w:rPr>
           <w:b/>
         </w:rPr>
-        <w:t>sendFile</w:t>
-      </w:r>
-      <w:proofErr w:type="spellEnd"/>
-      <w:r>
-        <w:rPr>
-          <w:b/>
-        </w:rPr>
-        <w:t>(</w:t>
-      </w:r>
-      <w:proofErr w:type="gramEnd"/>
-      <w:r>
-        <w:rPr>
-          <w:b/>
-        </w:rPr>
-        <w:t>)</w:t>
+        <w:t>sendFile()</w:t>
       </w:r>
       <w:r>
         <w:rPr>
@@ -809,21 +756,7 @@
         <w:rPr>
           <w:b/>
         </w:rPr>
-        <w:t xml:space="preserve">[Bonus </w:t>
-      </w:r>
-      <w:proofErr w:type="spellStart"/>
-      <w:r>
-        <w:rPr>
-          <w:b/>
-        </w:rPr>
-        <w:t>Bonus</w:t>
-      </w:r>
-      <w:proofErr w:type="spellEnd"/>
-      <w:r>
-        <w:rPr>
-          <w:b/>
-        </w:rPr>
-        <w:t xml:space="preserve"> Bonus]</w:t>
+        <w:t>[Bonus Bonus Bonus]</w:t>
       </w:r>
       <w:r>
         <w:rPr>
@@ -832,23 +765,7 @@
         <w:t xml:space="preserve"> </w:t>
       </w:r>
       <w:r>
-        <w:t xml:space="preserve">At the end of the game, use client side </w:t>
-      </w:r>
-      <w:proofErr w:type="spellStart"/>
-      <w:r>
-        <w:t>javascript</w:t>
-      </w:r>
-      <w:proofErr w:type="spellEnd"/>
-      <w:r>
-        <w:t xml:space="preserve"> to send a POST request back to the NodeJS server, which uses the user’s </w:t>
-      </w:r>
-      <w:proofErr w:type="spellStart"/>
-      <w:r>
-        <w:t>IP</w:t>
-      </w:r>
-      <w:proofErr w:type="spellEnd"/>
-      <w:r>
-        <w:t xml:space="preserve"> address to update their high score in a file (see HTML Forms for most of this data).</w:t>
+        <w:t>At the end of the game, use client side javascript to send a POST request back to the NodeJS server, which uses the user’s IP address to update their high score in a file (see HTML Forms for most of this data).</w:t>
       </w:r>
     </w:p>
     <w:p>
@@ -898,17 +815,7 @@
         </w:numPr>
       </w:pPr>
       <w:r>
-        <w:t>Create an empty file called “</w:t>
-      </w:r>
-      <w:proofErr w:type="spellStart"/>
-      <w:proofErr w:type="gramStart"/>
-      <w:r>
-        <w:t>data.json</w:t>
-      </w:r>
-      <w:proofErr w:type="spellEnd"/>
-      <w:proofErr w:type="gramEnd"/>
-      <w:r>
-        <w:t>” with the following code inside:</w:t>
+        <w:t>Create an empty file called “data.json” with the following code inside:</w:t>
       </w:r>
     </w:p>
     <w:p>
@@ -940,15 +847,7 @@
         </w:numPr>
       </w:pPr>
       <w:r>
-        <w:t xml:space="preserve">Create a root GET endpoint </w:t>
-      </w:r>
-      <w:proofErr w:type="gramStart"/>
-      <w:r>
-        <w:t>( ‘</w:t>
-      </w:r>
-      <w:proofErr w:type="gramEnd"/>
-      <w:r>
-        <w:t xml:space="preserve">/’ ) that </w:t>
+        <w:t xml:space="preserve">Create a root GET endpoint ( ‘/’ ) that </w:t>
       </w:r>
       <w:r>
         <w:rPr>
@@ -957,15 +856,7 @@
         <w:t>renders</w:t>
       </w:r>
       <w:r>
-        <w:t xml:space="preserve"> a ‘</w:t>
-      </w:r>
-      <w:proofErr w:type="spellStart"/>
-      <w:r>
-        <w:t>index.ejs</w:t>
-      </w:r>
-      <w:proofErr w:type="spellEnd"/>
-      <w:r>
-        <w:t>’</w:t>
+        <w:t xml:space="preserve"> a ‘index.ejs’</w:t>
       </w:r>
     </w:p>
     <w:p>
@@ -977,7 +868,13 @@
         </w:numPr>
       </w:pPr>
       <w:r>
-        <w:t xml:space="preserve">This page will contain two links. One to </w:t>
+        <w:t>This page will con</w:t>
+      </w:r>
+      <w:r>
+        <w:t>,</w:t>
+      </w:r>
+      <w:r>
+        <w:t xml:space="preserve">tain two links. One to </w:t>
       </w:r>
       <w:r>
         <w:t>‘/</w:t>
@@ -1013,15 +910,7 @@
         </w:numPr>
       </w:pPr>
       <w:r>
-        <w:t>Create a GET ‘/add’ endpoint that renders ‘</w:t>
-      </w:r>
-      <w:proofErr w:type="spellStart"/>
-      <w:r>
-        <w:t>add.ejs</w:t>
-      </w:r>
-      <w:proofErr w:type="spellEnd"/>
-      <w:r>
-        <w:t>’</w:t>
+        <w:t>Create a GET ‘/add’ endpoint that renders ‘add.ejs’</w:t>
       </w:r>
     </w:p>
     <w:p>
@@ -1054,10 +943,7 @@
         <w:t>id</w:t>
       </w:r>
       <w:r>
-        <w:t xml:space="preserve">, </w:t>
-      </w:r>
-      <w:r>
-        <w:t xml:space="preserve">the </w:t>
+        <w:t xml:space="preserve">, the </w:t>
       </w:r>
       <w:r>
         <w:rPr>
@@ -1066,10 +952,7 @@
         <w:t>method</w:t>
       </w:r>
       <w:r>
-        <w:t xml:space="preserve"> </w:t>
-      </w:r>
-      <w:r>
-        <w:t xml:space="preserve">of </w:t>
+        <w:t xml:space="preserve"> of </w:t>
       </w:r>
       <w:r>
         <w:rPr>
@@ -1275,14 +1158,12 @@
               <w:pStyle w:val="ListParagraph"/>
               <w:ind w:left="360"/>
             </w:pPr>
-            <w:proofErr w:type="spellStart"/>
             <w:r>
               <w:rPr>
                 <w:b/>
               </w:rPr>
               <w:t>textarea</w:t>
             </w:r>
-            <w:proofErr w:type="spellEnd"/>
           </w:p>
           <w:p>
             <w:pPr>
@@ -1331,14 +1212,12 @@
               <w:pStyle w:val="ListParagraph"/>
               <w:ind w:left="360"/>
             </w:pPr>
-            <w:proofErr w:type="spellStart"/>
             <w:r>
               <w:rPr>
                 <w:b/>
               </w:rPr>
               <w:t>datalist</w:t>
             </w:r>
-            <w:proofErr w:type="spellEnd"/>
           </w:p>
           <w:p/>
         </w:tc>
@@ -1433,19 +1312,11 @@
       <w:r>
         <w:t xml:space="preserve"> an </w:t>
       </w:r>
-      <w:proofErr w:type="gramStart"/>
       <w:r>
         <w:rPr>
           <w:b/>
         </w:rPr>
-        <w:t>Error(</w:t>
-      </w:r>
-      <w:proofErr w:type="gramEnd"/>
-      <w:r>
-        <w:rPr>
-          <w:b/>
-        </w:rPr>
-        <w:t>)</w:t>
+        <w:t>Error()</w:t>
       </w:r>
       <w:r>
         <w:t>.</w:t>
@@ -1462,14 +1333,12 @@
       <w:r>
         <w:t xml:space="preserve">If needed, convert the parameters to a </w:t>
       </w:r>
-      <w:proofErr w:type="spellStart"/>
       <w:r>
         <w:rPr>
           <w:b/>
         </w:rPr>
         <w:t>Javascript</w:t>
       </w:r>
-      <w:proofErr w:type="spellEnd"/>
       <w:r>
         <w:t xml:space="preserve"> </w:t>
       </w:r>
@@ -1498,48 +1367,22 @@
         <w:t>Read</w:t>
       </w:r>
       <w:r>
-        <w:t xml:space="preserve"> the ‘</w:t>
-      </w:r>
-      <w:proofErr w:type="spellStart"/>
-      <w:proofErr w:type="gramStart"/>
-      <w:r>
-        <w:t>data.json</w:t>
-      </w:r>
-      <w:proofErr w:type="spellEnd"/>
-      <w:proofErr w:type="gramEnd"/>
-      <w:r>
-        <w:t xml:space="preserve">’ file and save it’s content to a </w:t>
-      </w:r>
-      <w:proofErr w:type="spellStart"/>
+        <w:t xml:space="preserve"> the ‘data.json’ file and save it’s content to a </w:t>
+      </w:r>
       <w:r>
         <w:rPr>
           <w:b/>
         </w:rPr>
-        <w:t>Javascript</w:t>
-      </w:r>
-      <w:proofErr w:type="spellEnd"/>
+        <w:t>Javascript object</w:t>
+      </w:r>
+      <w:r>
+        <w:t xml:space="preserve"> using </w:t>
+      </w:r>
       <w:r>
         <w:rPr>
           <w:b/>
         </w:rPr>
-        <w:t xml:space="preserve"> object</w:t>
-      </w:r>
-      <w:r>
-        <w:t xml:space="preserve"> using </w:t>
-      </w:r>
-      <w:proofErr w:type="spellStart"/>
-      <w:r>
-        <w:rPr>
-          <w:b/>
-        </w:rPr>
-        <w:t>JSON.parse</w:t>
-      </w:r>
-      <w:proofErr w:type="spellEnd"/>
-      <w:r>
-        <w:rPr>
-          <w:b/>
-        </w:rPr>
-        <w:t>()</w:t>
+        <w:t>JSON.parse()</w:t>
       </w:r>
       <w:r>
         <w:t>. Save this to a variable.</w:t>
@@ -1583,19 +1426,11 @@
       <w:r>
         <w:t xml:space="preserve">the variable you created above back to a string by using </w:t>
       </w:r>
-      <w:proofErr w:type="spellStart"/>
       <w:r>
         <w:rPr>
           <w:b/>
         </w:rPr>
-        <w:t>JSOB.stringify</w:t>
-      </w:r>
-      <w:proofErr w:type="spellEnd"/>
-      <w:r>
-        <w:rPr>
-          <w:b/>
-        </w:rPr>
-        <w:t>()</w:t>
+        <w:t>JSOB.stringify()</w:t>
       </w:r>
       <w:r>
         <w:t>.</w:t>
@@ -1607,17 +1442,7 @@
         <w:t xml:space="preserve"> Write</w:t>
       </w:r>
       <w:r>
-        <w:t xml:space="preserve"> the string to the ‘</w:t>
-      </w:r>
-      <w:proofErr w:type="spellStart"/>
-      <w:proofErr w:type="gramStart"/>
-      <w:r>
-        <w:t>data.json</w:t>
-      </w:r>
-      <w:proofErr w:type="spellEnd"/>
-      <w:proofErr w:type="gramEnd"/>
-      <w:r>
-        <w:t>’ file, overwriting its contents.</w:t>
+        <w:t xml:space="preserve"> the string to the ‘data.json’ file, overwriting its contents.</w:t>
       </w:r>
     </w:p>
     <w:p>
@@ -1674,15 +1499,7 @@
         <w:t>Render</w:t>
       </w:r>
       <w:r>
-        <w:t xml:space="preserve"> a ‘</w:t>
-      </w:r>
-      <w:proofErr w:type="spellStart"/>
-      <w:r>
-        <w:t>error.ejs</w:t>
-      </w:r>
-      <w:proofErr w:type="spellEnd"/>
-      <w:r>
-        <w:t>’ template, with the catch error as the argument.</w:t>
+        <w:t xml:space="preserve"> a ‘error.ejs’ template, with the catch error as the argument.</w:t>
       </w:r>
     </w:p>
     <w:p>
@@ -1694,15 +1511,7 @@
         </w:numPr>
       </w:pPr>
       <w:r>
-        <w:t>In the ‘</w:t>
-      </w:r>
-      <w:proofErr w:type="spellStart"/>
-      <w:r>
-        <w:t>error.ejs</w:t>
-      </w:r>
-      <w:proofErr w:type="spellEnd"/>
-      <w:r>
-        <w:t>’ template, display the error in plain text</w:t>
+        <w:t>In the ‘error.ejs’ template, display the error in plain text</w:t>
       </w:r>
     </w:p>
     <w:p>
@@ -1744,17 +1553,7 @@
         <w:t>Read</w:t>
       </w:r>
       <w:r>
-        <w:t xml:space="preserve"> the ‘</w:t>
-      </w:r>
-      <w:proofErr w:type="spellStart"/>
-      <w:proofErr w:type="gramStart"/>
-      <w:r>
-        <w:t>data.json</w:t>
-      </w:r>
-      <w:proofErr w:type="spellEnd"/>
-      <w:proofErr w:type="gramEnd"/>
-      <w:r>
-        <w:t>’ file, conver to an object, and save to a variable as described above</w:t>
+        <w:t xml:space="preserve"> the ‘data.json’ file, conver to an object, and save to a variable as described above</w:t>
       </w:r>
     </w:p>
     <w:p>
@@ -1772,15 +1571,7 @@
         <w:t xml:space="preserve">Render </w:t>
       </w:r>
       <w:r>
-        <w:t>a ‘</w:t>
-      </w:r>
-      <w:proofErr w:type="spellStart"/>
-      <w:r>
-        <w:t>view.ejs</w:t>
-      </w:r>
-      <w:proofErr w:type="spellEnd"/>
-      <w:r>
-        <w:t>’ template, with the file data as the argument</w:t>
+        <w:t>a ‘view.ejs’ template, with the file data as the argument</w:t>
       </w:r>
     </w:p>
     <w:p>
@@ -1795,21 +1586,7 @@
         <w:rPr>
           <w:b/>
         </w:rPr>
-        <w:t xml:space="preserve">Using </w:t>
-      </w:r>
-      <w:proofErr w:type="gramStart"/>
-      <w:r>
-        <w:rPr>
-          <w:b/>
-        </w:rPr>
-        <w:t>an</w:t>
-      </w:r>
-      <w:proofErr w:type="gramEnd"/>
-      <w:r>
-        <w:rPr>
-          <w:b/>
-        </w:rPr>
-        <w:t xml:space="preserve"> for loop in EJS</w:t>
+        <w:t>Using an for loop in EJS</w:t>
       </w:r>
       <w:r>
         <w:t>, display each entry in the file’s ‘data’ array</w:t>
@@ -1842,23 +1619,7 @@
         <w:t>BONUS</w:t>
       </w:r>
       <w:r>
-        <w:t>: Instead of listing all entries, list a name or identifier as a link to the entry. When clicked, the link redirects to ‘/</w:t>
-      </w:r>
-      <w:proofErr w:type="spellStart"/>
-      <w:r>
-        <w:t>view?entry</w:t>
-      </w:r>
-      <w:proofErr w:type="spellEnd"/>
-      <w:r>
-        <w:t>=&lt;identifier&gt;’. If a get request to ‘/view’ has an ‘entry’ query parameter, only render that entry on the ‘</w:t>
-      </w:r>
-      <w:proofErr w:type="spellStart"/>
-      <w:r>
-        <w:t>view.ejs</w:t>
-      </w:r>
-      <w:proofErr w:type="spellEnd"/>
-      <w:r>
-        <w:t>’.</w:t>
+        <w:t>: Instead of listing all entries, list a name or identifier as a link to the entry. When clicked, the link redirects to ‘/view?entry=&lt;identifier&gt;’. If a get request to ‘/view’ has an ‘entry’ query parameter, only render that entry on the ‘view.ejs’.</w:t>
       </w:r>
     </w:p>
     <w:p>
@@ -2103,7 +1864,7 @@
                 <w:szCs w:val="16"/>
               </w:rPr>
             </w:pPr>
-            <w:bookmarkStart w:id="1" w:name="_Hlk142296668"/>
+            <w:bookmarkStart w:id="0" w:name="_Hlk142296668"/>
           </w:p>
         </w:tc>
       </w:tr>
@@ -2176,7 +1937,7 @@
         </w:tc>
       </w:tr>
     </w:tbl>
-    <w:bookmarkEnd w:id="1"/>
+    <w:bookmarkEnd w:id="0"/>
     <w:p>
       <w:pPr>
         <w:spacing w:before="240"/>
@@ -3429,17 +3190,8 @@
                 <w:sz w:val="18"/>
                 <w:szCs w:val="18"/>
               </w:rPr>
-              <w:t xml:space="preserve">“Required Documentation” can reward </w:t>
+              <w:t>“Required Documentation” can reward pogs</w:t>
             </w:r>
-            <w:proofErr w:type="spellStart"/>
-            <w:r>
-              <w:rPr>
-                <w:sz w:val="18"/>
-                <w:szCs w:val="18"/>
-              </w:rPr>
-              <w:t>pogs</w:t>
-            </w:r>
-            <w:proofErr w:type="spellEnd"/>
           </w:p>
         </w:tc>
       </w:tr>
@@ -4127,21 +3879,7 @@
               <w:rPr>
                 <w:sz w:val="22"/>
               </w:rPr>
-              <w:t xml:space="preserve">Answers were not </w:t>
-            </w:r>
-            <w:proofErr w:type="gramStart"/>
-            <w:r>
-              <w:rPr>
-                <w:sz w:val="22"/>
-              </w:rPr>
-              <w:t>repeats</w:t>
-            </w:r>
-            <w:proofErr w:type="gramEnd"/>
-            <w:r>
-              <w:rPr>
-                <w:sz w:val="22"/>
-              </w:rPr>
-              <w:t xml:space="preserve"> of previous weeks</w:t>
+              <w:t>Answers were not repeats of previous weeks</w:t>
             </w:r>
           </w:p>
         </w:tc>
@@ -4161,21 +3899,7 @@
               <w:rPr>
                 <w:sz w:val="22"/>
               </w:rPr>
-              <w:t xml:space="preserve">Answers were not </w:t>
-            </w:r>
-            <w:proofErr w:type="gramStart"/>
-            <w:r>
-              <w:rPr>
-                <w:sz w:val="22"/>
-              </w:rPr>
-              <w:t>copies</w:t>
-            </w:r>
-            <w:proofErr w:type="gramEnd"/>
-            <w:r>
-              <w:rPr>
-                <w:sz w:val="22"/>
-              </w:rPr>
-              <w:t xml:space="preserve"> of assigned work this week</w:t>
+              <w:t>Answers were not copies of assigned work this week</w:t>
             </w:r>
           </w:p>
         </w:tc>
@@ -4195,7 +3919,7 @@
 </file>
 
 <file path=word/endnotes.xml><?xml version="1.0" encoding="utf-8"?>
-<w:endnotes xmlns:wpc="http://schemas.microsoft.com/office/word/2010/wordprocessingCanvas" xmlns:cx="http://schemas.microsoft.com/office/drawing/2014/chartex" xmlns:cx1="http://schemas.microsoft.com/office/drawing/2015/9/8/chartex" xmlns:cx2="http://schemas.microsoft.com/office/drawing/2015/10/21/chartex" xmlns:cx3="http://schemas.microsoft.com/office/drawing/2016/5/9/chartex" xmlns:cx4="http://schemas.microsoft.com/office/drawing/2016/5/10/chartex" xmlns:cx5="http://schemas.microsoft.com/office/drawing/2016/5/11/chartex" xmlns:cx6="http://schemas.microsoft.com/office/drawing/2016/5/12/chartex" xmlns:cx7="http://schemas.microsoft.com/office/drawing/2016/5/13/chartex" xmlns:cx8="http://schemas.microsoft.com/office/drawing/2016/5/14/chartex" xmlns:mc="http://schemas.openxmlformats.org/markup-compatibility/2006" xmlns:aink="http://schemas.microsoft.com/office/drawing/2016/ink" xmlns:am3d="http://schemas.microsoft.com/office/drawing/2017/model3d" xmlns:o="urn:schemas-microsoft-com:office:office" xmlns:r="http://schemas.openxmlformats.org/officeDocument/2006/relationships" xmlns:m="http://schemas.openxmlformats.org/officeDocument/2006/math" xmlns:v="urn:schemas-microsoft-com:vml" xmlns:wp14="http://schemas.microsoft.com/office/word/2010/wordprocessingDrawing" xmlns:wp="http://schemas.openxmlformats.org/drawingml/2006/wordprocessingDrawing" xmlns:w10="urn:schemas-microsoft-com:office:word" xmlns:w="http://schemas.openxmlformats.org/wordprocessingml/2006/main" xmlns:w14="http://schemas.microsoft.com/office/word/2010/wordml" xmlns:w15="http://schemas.microsoft.com/office/word/2012/wordml" xmlns:w16cid="http://schemas.microsoft.com/office/word/2016/wordml/cid" xmlns:w16se="http://schemas.microsoft.com/office/word/2015/wordml/symex" xmlns:wpg="http://schemas.microsoft.com/office/word/2010/wordprocessingGroup" xmlns:wpi="http://schemas.microsoft.com/office/word/2010/wordprocessingInk" xmlns:wne="http://schemas.microsoft.com/office/word/2006/wordml" xmlns:wps="http://schemas.microsoft.com/office/word/2010/wordprocessingShape" mc:Ignorable="w14 w15 w16se w16cid wp14">
+<w:endnotes xmlns:wpc="http://schemas.microsoft.com/office/word/2010/wordprocessingCanvas" xmlns:cx="http://schemas.microsoft.com/office/drawing/2014/chartex" xmlns:cx1="http://schemas.microsoft.com/office/drawing/2015/9/8/chartex" xmlns:cx2="http://schemas.microsoft.com/office/drawing/2015/10/21/chartex" xmlns:cx3="http://schemas.microsoft.com/office/drawing/2016/5/9/chartex" xmlns:cx4="http://schemas.microsoft.com/office/drawing/2016/5/10/chartex" xmlns:cx5="http://schemas.microsoft.com/office/drawing/2016/5/11/chartex" xmlns:cx6="http://schemas.microsoft.com/office/drawing/2016/5/12/chartex" xmlns:cx7="http://schemas.microsoft.com/office/drawing/2016/5/13/chartex" xmlns:cx8="http://schemas.microsoft.com/office/drawing/2016/5/14/chartex" xmlns:mc="http://schemas.openxmlformats.org/markup-compatibility/2006" xmlns:aink="http://schemas.microsoft.com/office/drawing/2016/ink" xmlns:am3d="http://schemas.microsoft.com/office/drawing/2017/model3d" xmlns:o="urn:schemas-microsoft-com:office:office" xmlns:r="http://schemas.openxmlformats.org/officeDocument/2006/relationships" xmlns:m="http://schemas.openxmlformats.org/officeDocument/2006/math" xmlns:v="urn:schemas-microsoft-com:vml" xmlns:wp14="http://schemas.microsoft.com/office/word/2010/wordprocessingDrawing" xmlns:wp="http://schemas.openxmlformats.org/drawingml/2006/wordprocessingDrawing" xmlns:w10="urn:schemas-microsoft-com:office:word" xmlns:w="http://schemas.openxmlformats.org/wordprocessingml/2006/main" xmlns:w14="http://schemas.microsoft.com/office/word/2010/wordml" xmlns:w15="http://schemas.microsoft.com/office/word/2012/wordml" xmlns:w16cex="http://schemas.microsoft.com/office/word/2018/wordml/cex" xmlns:w16cid="http://schemas.microsoft.com/office/word/2016/wordml/cid" xmlns:w16="http://schemas.microsoft.com/office/word/2018/wordml" xmlns:w16sdtdh="http://schemas.microsoft.com/office/word/2020/wordml/sdtdatahash" xmlns:w16se="http://schemas.microsoft.com/office/word/2015/wordml/symex" xmlns:wpg="http://schemas.microsoft.com/office/word/2010/wordprocessingGroup" xmlns:wpi="http://schemas.microsoft.com/office/word/2010/wordprocessingInk" xmlns:wne="http://schemas.microsoft.com/office/word/2006/wordml" xmlns:wps="http://schemas.microsoft.com/office/word/2010/wordprocessingShape" mc:Ignorable="w14 w15 w16se w16cid w16 w16cex w16sdtdh wp14">
   <w:endnote w:type="separator" w:id="-1">
     <w:p>
       <w:pPr>
@@ -4227,7 +3951,7 @@
 </file>
 
 <file path=word/footer1.xml><?xml version="1.0" encoding="utf-8"?>
-<w:ftr xmlns:wpc="http://schemas.microsoft.com/office/word/2010/wordprocessingCanvas" xmlns:cx="http://schemas.microsoft.com/office/drawing/2014/chartex" xmlns:cx1="http://schemas.microsoft.com/office/drawing/2015/9/8/chartex" xmlns:cx2="http://schemas.microsoft.com/office/drawing/2015/10/21/chartex" xmlns:cx3="http://schemas.microsoft.com/office/drawing/2016/5/9/chartex" xmlns:cx4="http://schemas.microsoft.com/office/drawing/2016/5/10/chartex" xmlns:cx5="http://schemas.microsoft.com/office/drawing/2016/5/11/chartex" xmlns:cx6="http://schemas.microsoft.com/office/drawing/2016/5/12/chartex" xmlns:cx7="http://schemas.microsoft.com/office/drawing/2016/5/13/chartex" xmlns:cx8="http://schemas.microsoft.com/office/drawing/2016/5/14/chartex" xmlns:mc="http://schemas.openxmlformats.org/markup-compatibility/2006" xmlns:aink="http://schemas.microsoft.com/office/drawing/2016/ink" xmlns:am3d="http://schemas.microsoft.com/office/drawing/2017/model3d" xmlns:o="urn:schemas-microsoft-com:office:office" xmlns:r="http://schemas.openxmlformats.org/officeDocument/2006/relationships" xmlns:m="http://schemas.openxmlformats.org/officeDocument/2006/math" xmlns:v="urn:schemas-microsoft-com:vml" xmlns:wp14="http://schemas.microsoft.com/office/word/2010/wordprocessingDrawing" xmlns:wp="http://schemas.openxmlformats.org/drawingml/2006/wordprocessingDrawing" xmlns:w10="urn:schemas-microsoft-com:office:word" xmlns:w="http://schemas.openxmlformats.org/wordprocessingml/2006/main" xmlns:w14="http://schemas.microsoft.com/office/word/2010/wordml" xmlns:w15="http://schemas.microsoft.com/office/word/2012/wordml" xmlns:w16cid="http://schemas.microsoft.com/office/word/2016/wordml/cid" xmlns:w16se="http://schemas.microsoft.com/office/word/2015/wordml/symex" xmlns:wpg="http://schemas.microsoft.com/office/word/2010/wordprocessingGroup" xmlns:wpi="http://schemas.microsoft.com/office/word/2010/wordprocessingInk" xmlns:wne="http://schemas.microsoft.com/office/word/2006/wordml" xmlns:wps="http://schemas.microsoft.com/office/word/2010/wordprocessingShape" mc:Ignorable="w14 w15 w16se w16cid wp14">
+<w:ftr xmlns:wpc="http://schemas.microsoft.com/office/word/2010/wordprocessingCanvas" xmlns:cx="http://schemas.microsoft.com/office/drawing/2014/chartex" xmlns:cx1="http://schemas.microsoft.com/office/drawing/2015/9/8/chartex" xmlns:cx2="http://schemas.microsoft.com/office/drawing/2015/10/21/chartex" xmlns:cx3="http://schemas.microsoft.com/office/drawing/2016/5/9/chartex" xmlns:cx4="http://schemas.microsoft.com/office/drawing/2016/5/10/chartex" xmlns:cx5="http://schemas.microsoft.com/office/drawing/2016/5/11/chartex" xmlns:cx6="http://schemas.microsoft.com/office/drawing/2016/5/12/chartex" xmlns:cx7="http://schemas.microsoft.com/office/drawing/2016/5/13/chartex" xmlns:cx8="http://schemas.microsoft.com/office/drawing/2016/5/14/chartex" xmlns:mc="http://schemas.openxmlformats.org/markup-compatibility/2006" xmlns:aink="http://schemas.microsoft.com/office/drawing/2016/ink" xmlns:am3d="http://schemas.microsoft.com/office/drawing/2017/model3d" xmlns:o="urn:schemas-microsoft-com:office:office" xmlns:r="http://schemas.openxmlformats.org/officeDocument/2006/relationships" xmlns:m="http://schemas.openxmlformats.org/officeDocument/2006/math" xmlns:v="urn:schemas-microsoft-com:vml" xmlns:wp14="http://schemas.microsoft.com/office/word/2010/wordprocessingDrawing" xmlns:wp="http://schemas.openxmlformats.org/drawingml/2006/wordprocessingDrawing" xmlns:w10="urn:schemas-microsoft-com:office:word" xmlns:w="http://schemas.openxmlformats.org/wordprocessingml/2006/main" xmlns:w14="http://schemas.microsoft.com/office/word/2010/wordml" xmlns:w15="http://schemas.microsoft.com/office/word/2012/wordml" xmlns:w16cex="http://schemas.microsoft.com/office/word/2018/wordml/cex" xmlns:w16cid="http://schemas.microsoft.com/office/word/2016/wordml/cid" xmlns:w16="http://schemas.microsoft.com/office/word/2018/wordml" xmlns:w16sdtdh="http://schemas.microsoft.com/office/word/2020/wordml/sdtdatahash" xmlns:w16se="http://schemas.microsoft.com/office/word/2015/wordml/symex" xmlns:wpg="http://schemas.microsoft.com/office/word/2010/wordprocessingGroup" xmlns:wpi="http://schemas.microsoft.com/office/word/2010/wordprocessingInk" xmlns:wne="http://schemas.microsoft.com/office/word/2006/wordml" xmlns:wps="http://schemas.microsoft.com/office/word/2010/wordprocessingShape" mc:Ignorable="w14 w15 w16se w16cid w16 w16cex w16sdtdh wp14">
   <w:p>
     <w:pPr>
       <w:widowControl w:val="0"/>
@@ -4541,7 +4265,7 @@
 </file>
 
 <file path=word/footnotes.xml><?xml version="1.0" encoding="utf-8"?>
-<w:footnotes xmlns:wpc="http://schemas.microsoft.com/office/word/2010/wordprocessingCanvas" xmlns:cx="http://schemas.microsoft.com/office/drawing/2014/chartex" xmlns:cx1="http://schemas.microsoft.com/office/drawing/2015/9/8/chartex" xmlns:cx2="http://schemas.microsoft.com/office/drawing/2015/10/21/chartex" xmlns:cx3="http://schemas.microsoft.com/office/drawing/2016/5/9/chartex" xmlns:cx4="http://schemas.microsoft.com/office/drawing/2016/5/10/chartex" xmlns:cx5="http://schemas.microsoft.com/office/drawing/2016/5/11/chartex" xmlns:cx6="http://schemas.microsoft.com/office/drawing/2016/5/12/chartex" xmlns:cx7="http://schemas.microsoft.com/office/drawing/2016/5/13/chartex" xmlns:cx8="http://schemas.microsoft.com/office/drawing/2016/5/14/chartex" xmlns:mc="http://schemas.openxmlformats.org/markup-compatibility/2006" xmlns:aink="http://schemas.microsoft.com/office/drawing/2016/ink" xmlns:am3d="http://schemas.microsoft.com/office/drawing/2017/model3d" xmlns:o="urn:schemas-microsoft-com:office:office" xmlns:r="http://schemas.openxmlformats.org/officeDocument/2006/relationships" xmlns:m="http://schemas.openxmlformats.org/officeDocument/2006/math" xmlns:v="urn:schemas-microsoft-com:vml" xmlns:wp14="http://schemas.microsoft.com/office/word/2010/wordprocessingDrawing" xmlns:wp="http://schemas.openxmlformats.org/drawingml/2006/wordprocessingDrawing" xmlns:w10="urn:schemas-microsoft-com:office:word" xmlns:w="http://schemas.openxmlformats.org/wordprocessingml/2006/main" xmlns:w14="http://schemas.microsoft.com/office/word/2010/wordml" xmlns:w15="http://schemas.microsoft.com/office/word/2012/wordml" xmlns:w16cid="http://schemas.microsoft.com/office/word/2016/wordml/cid" xmlns:w16se="http://schemas.microsoft.com/office/word/2015/wordml/symex" xmlns:wpg="http://schemas.microsoft.com/office/word/2010/wordprocessingGroup" xmlns:wpi="http://schemas.microsoft.com/office/word/2010/wordprocessingInk" xmlns:wne="http://schemas.microsoft.com/office/word/2006/wordml" xmlns:wps="http://schemas.microsoft.com/office/word/2010/wordprocessingShape" mc:Ignorable="w14 w15 w16se w16cid wp14">
+<w:footnotes xmlns:wpc="http://schemas.microsoft.com/office/word/2010/wordprocessingCanvas" xmlns:cx="http://schemas.microsoft.com/office/drawing/2014/chartex" xmlns:cx1="http://schemas.microsoft.com/office/drawing/2015/9/8/chartex" xmlns:cx2="http://schemas.microsoft.com/office/drawing/2015/10/21/chartex" xmlns:cx3="http://schemas.microsoft.com/office/drawing/2016/5/9/chartex" xmlns:cx4="http://schemas.microsoft.com/office/drawing/2016/5/10/chartex" xmlns:cx5="http://schemas.microsoft.com/office/drawing/2016/5/11/chartex" xmlns:cx6="http://schemas.microsoft.com/office/drawing/2016/5/12/chartex" xmlns:cx7="http://schemas.microsoft.com/office/drawing/2016/5/13/chartex" xmlns:cx8="http://schemas.microsoft.com/office/drawing/2016/5/14/chartex" xmlns:mc="http://schemas.openxmlformats.org/markup-compatibility/2006" xmlns:aink="http://schemas.microsoft.com/office/drawing/2016/ink" xmlns:am3d="http://schemas.microsoft.com/office/drawing/2017/model3d" xmlns:o="urn:schemas-microsoft-com:office:office" xmlns:r="http://schemas.openxmlformats.org/officeDocument/2006/relationships" xmlns:m="http://schemas.openxmlformats.org/officeDocument/2006/math" xmlns:v="urn:schemas-microsoft-com:vml" xmlns:wp14="http://schemas.microsoft.com/office/word/2010/wordprocessingDrawing" xmlns:wp="http://schemas.openxmlformats.org/drawingml/2006/wordprocessingDrawing" xmlns:w10="urn:schemas-microsoft-com:office:word" xmlns:w="http://schemas.openxmlformats.org/wordprocessingml/2006/main" xmlns:w14="http://schemas.microsoft.com/office/word/2010/wordml" xmlns:w15="http://schemas.microsoft.com/office/word/2012/wordml" xmlns:w16cex="http://schemas.microsoft.com/office/word/2018/wordml/cex" xmlns:w16cid="http://schemas.microsoft.com/office/word/2016/wordml/cid" xmlns:w16="http://schemas.microsoft.com/office/word/2018/wordml" xmlns:w16sdtdh="http://schemas.microsoft.com/office/word/2020/wordml/sdtdatahash" xmlns:w16se="http://schemas.microsoft.com/office/word/2015/wordml/symex" xmlns:wpg="http://schemas.microsoft.com/office/word/2010/wordprocessingGroup" xmlns:wpi="http://schemas.microsoft.com/office/word/2010/wordprocessingInk" xmlns:wne="http://schemas.microsoft.com/office/word/2006/wordml" xmlns:wps="http://schemas.microsoft.com/office/word/2010/wordprocessingShape" mc:Ignorable="w14 w15 w16se w16cid w16 w16cex w16sdtdh wp14">
   <w:footnote w:type="separator" w:id="-1">
     <w:p>
       <w:pPr>
@@ -4573,7 +4297,7 @@
 </file>
 
 <file path=word/numbering.xml><?xml version="1.0" encoding="utf-8"?>
-<w:numbering xmlns:wpc="http://schemas.microsoft.com/office/word/2010/wordprocessingCanvas" xmlns:cx="http://schemas.microsoft.com/office/drawing/2014/chartex" xmlns:cx1="http://schemas.microsoft.com/office/drawing/2015/9/8/chartex" xmlns:cx2="http://schemas.microsoft.com/office/drawing/2015/10/21/chartex" xmlns:cx3="http://schemas.microsoft.com/office/drawing/2016/5/9/chartex" xmlns:cx4="http://schemas.microsoft.com/office/drawing/2016/5/10/chartex" xmlns:cx5="http://schemas.microsoft.com/office/drawing/2016/5/11/chartex" xmlns:cx6="http://schemas.microsoft.com/office/drawing/2016/5/12/chartex" xmlns:cx7="http://schemas.microsoft.com/office/drawing/2016/5/13/chartex" xmlns:cx8="http://schemas.microsoft.com/office/drawing/2016/5/14/chartex" xmlns:mc="http://schemas.openxmlformats.org/markup-compatibility/2006" xmlns:aink="http://schemas.microsoft.com/office/drawing/2016/ink" xmlns:am3d="http://schemas.microsoft.com/office/drawing/2017/model3d" xmlns:o="urn:schemas-microsoft-com:office:office" xmlns:r="http://schemas.openxmlformats.org/officeDocument/2006/relationships" xmlns:m="http://schemas.openxmlformats.org/officeDocument/2006/math" xmlns:v="urn:schemas-microsoft-com:vml" xmlns:wp14="http://schemas.microsoft.com/office/word/2010/wordprocessingDrawing" xmlns:wp="http://schemas.openxmlformats.org/drawingml/2006/wordprocessingDrawing" xmlns:w10="urn:schemas-microsoft-com:office:word" xmlns:w="http://schemas.openxmlformats.org/wordprocessingml/2006/main" xmlns:w14="http://schemas.microsoft.com/office/word/2010/wordml" xmlns:w15="http://schemas.microsoft.com/office/word/2012/wordml" xmlns:w16cid="http://schemas.microsoft.com/office/word/2016/wordml/cid" xmlns:w16se="http://schemas.microsoft.com/office/word/2015/wordml/symex" xmlns:wpg="http://schemas.microsoft.com/office/word/2010/wordprocessingGroup" xmlns:wpi="http://schemas.microsoft.com/office/word/2010/wordprocessingInk" xmlns:wne="http://schemas.microsoft.com/office/word/2006/wordml" xmlns:wps="http://schemas.microsoft.com/office/word/2010/wordprocessingShape" mc:Ignorable="w14 w15 w16se w16cid wp14">
+<w:numbering xmlns:wpc="http://schemas.microsoft.com/office/word/2010/wordprocessingCanvas" xmlns:cx="http://schemas.microsoft.com/office/drawing/2014/chartex" xmlns:cx1="http://schemas.microsoft.com/office/drawing/2015/9/8/chartex" xmlns:cx2="http://schemas.microsoft.com/office/drawing/2015/10/21/chartex" xmlns:cx3="http://schemas.microsoft.com/office/drawing/2016/5/9/chartex" xmlns:cx4="http://schemas.microsoft.com/office/drawing/2016/5/10/chartex" xmlns:cx5="http://schemas.microsoft.com/office/drawing/2016/5/11/chartex" xmlns:cx6="http://schemas.microsoft.com/office/drawing/2016/5/12/chartex" xmlns:cx7="http://schemas.microsoft.com/office/drawing/2016/5/13/chartex" xmlns:cx8="http://schemas.microsoft.com/office/drawing/2016/5/14/chartex" xmlns:mc="http://schemas.openxmlformats.org/markup-compatibility/2006" xmlns:aink="http://schemas.microsoft.com/office/drawing/2016/ink" xmlns:am3d="http://schemas.microsoft.com/office/drawing/2017/model3d" xmlns:o="urn:schemas-microsoft-com:office:office" xmlns:r="http://schemas.openxmlformats.org/officeDocument/2006/relationships" xmlns:m="http://schemas.openxmlformats.org/officeDocument/2006/math" xmlns:v="urn:schemas-microsoft-com:vml" xmlns:wp14="http://schemas.microsoft.com/office/word/2010/wordprocessingDrawing" xmlns:wp="http://schemas.openxmlformats.org/drawingml/2006/wordprocessingDrawing" xmlns:w10="urn:schemas-microsoft-com:office:word" xmlns:w="http://schemas.openxmlformats.org/wordprocessingml/2006/main" xmlns:w14="http://schemas.microsoft.com/office/word/2010/wordml" xmlns:w15="http://schemas.microsoft.com/office/word/2012/wordml" xmlns:w16cex="http://schemas.microsoft.com/office/word/2018/wordml/cex" xmlns:w16cid="http://schemas.microsoft.com/office/word/2016/wordml/cid" xmlns:w16="http://schemas.microsoft.com/office/word/2018/wordml" xmlns:w16sdtdh="http://schemas.microsoft.com/office/word/2020/wordml/sdtdatahash" xmlns:w16se="http://schemas.microsoft.com/office/word/2015/wordml/symex" xmlns:wpg="http://schemas.microsoft.com/office/word/2010/wordprocessingGroup" xmlns:wpi="http://schemas.microsoft.com/office/word/2010/wordprocessingInk" xmlns:wne="http://schemas.microsoft.com/office/word/2006/wordml" xmlns:wps="http://schemas.microsoft.com/office/word/2010/wordprocessingShape" mc:Ignorable="w14 w15 w16se w16cid w16 w16cex w16sdtdh wp14">
   <w:abstractNum w:abstractNumId="0" w15:restartNumberingAfterBreak="0">
     <w:nsid w:val="01302FA2"/>
     <w:multiLevelType w:val="hybridMultilevel"/>
@@ -8756,7 +8480,7 @@
 </file>
 
 <file path=word/styles.xml><?xml version="1.0" encoding="utf-8"?>
-<w:styles xmlns:mc="http://schemas.openxmlformats.org/markup-compatibility/2006" xmlns:r="http://schemas.openxmlformats.org/officeDocument/2006/relationships" xmlns:w="http://schemas.openxmlformats.org/wordprocessingml/2006/main" xmlns:w14="http://schemas.microsoft.com/office/word/2010/wordml" xmlns:w15="http://schemas.microsoft.com/office/word/2012/wordml" xmlns:w16cid="http://schemas.microsoft.com/office/word/2016/wordml/cid" xmlns:w16se="http://schemas.microsoft.com/office/word/2015/wordml/symex" mc:Ignorable="w14 w15 w16se w16cid">
+<w:styles xmlns:mc="http://schemas.openxmlformats.org/markup-compatibility/2006" xmlns:r="http://schemas.openxmlformats.org/officeDocument/2006/relationships" xmlns:w="http://schemas.openxmlformats.org/wordprocessingml/2006/main" xmlns:w14="http://schemas.microsoft.com/office/word/2010/wordml" xmlns:w15="http://schemas.microsoft.com/office/word/2012/wordml" xmlns:w16cex="http://schemas.microsoft.com/office/word/2018/wordml/cex" xmlns:w16cid="http://schemas.microsoft.com/office/word/2016/wordml/cid" xmlns:w16="http://schemas.microsoft.com/office/word/2018/wordml" xmlns:w16sdtdh="http://schemas.microsoft.com/office/word/2020/wordml/sdtdatahash" xmlns:w16se="http://schemas.microsoft.com/office/word/2015/wordml/symex" mc:Ignorable="w14 w15 w16se w16cid w16 w16cex w16sdtdh">
   <w:docDefaults>
     <w:rPrDefault>
       <w:rPr>
@@ -8772,7 +8496,7 @@
       </w:pPr>
     </w:pPrDefault>
   </w:docDefaults>
-  <w:latentStyles w:defLockedState="0" w:defUIPriority="99" w:defSemiHidden="0" w:defUnhideWhenUsed="0" w:defQFormat="0" w:count="375">
+  <w:latentStyles w:defLockedState="0" w:defUIPriority="99" w:defSemiHidden="0" w:defUnhideWhenUsed="0" w:defQFormat="0" w:count="376">
     <w:lsdException w:name="Normal" w:uiPriority="0" w:qFormat="1"/>
     <w:lsdException w:name="heading 1" w:uiPriority="9" w:qFormat="1"/>
     <w:lsdException w:name="heading 2" w:semiHidden="1" w:uiPriority="9" w:unhideWhenUsed="1" w:qFormat="1"/>
@@ -8878,7 +8602,6 @@
     <w:lsdException w:name="HTML Sample" w:semiHidden="1" w:unhideWhenUsed="1"/>
     <w:lsdException w:name="HTML Typewriter" w:semiHidden="1" w:unhideWhenUsed="1"/>
     <w:lsdException w:name="HTML Variable" w:semiHidden="1" w:unhideWhenUsed="1"/>
-    <w:lsdException w:name="Normal Table" w:semiHidden="1" w:unhideWhenUsed="1"/>
     <w:lsdException w:name="annotation subject" w:semiHidden="1" w:unhideWhenUsed="1"/>
     <w:lsdException w:name="No List" w:semiHidden="1" w:unhideWhenUsed="1"/>
     <w:lsdException w:name="Outline List 1" w:semiHidden="1" w:unhideWhenUsed="1"/>
@@ -8925,10 +8648,8 @@
     <w:lsdException w:name="Table Subtle 2" w:semiHidden="1" w:unhideWhenUsed="1"/>
     <w:lsdException w:name="Table Web 1" w:semiHidden="1" w:unhideWhenUsed="1"/>
     <w:lsdException w:name="Table Web 2" w:semiHidden="1" w:unhideWhenUsed="1"/>
-    <w:lsdException w:name="Table Web 3" w:semiHidden="1" w:unhideWhenUsed="1"/>
     <w:lsdException w:name="Balloon Text" w:semiHidden="1" w:unhideWhenUsed="1"/>
     <w:lsdException w:name="Table Grid" w:uiPriority="39"/>
-    <w:lsdException w:name="Table Theme" w:semiHidden="1" w:unhideWhenUsed="1"/>
     <w:lsdException w:name="Placeholder Text" w:semiHidden="1"/>
     <w:lsdException w:name="No Spacing" w:uiPriority="1" w:qFormat="1"/>
     <w:lsdException w:name="Light Shading" w:uiPriority="60"/>
@@ -9148,6 +8869,7 @@
     <w:lsdException w:name="Smart Hyperlink" w:semiHidden="1" w:unhideWhenUsed="1"/>
     <w:lsdException w:name="Hashtag" w:semiHidden="1" w:unhideWhenUsed="1"/>
     <w:lsdException w:name="Unresolved Mention" w:semiHidden="1" w:unhideWhenUsed="1"/>
+    <w:lsdException w:name="Smart Link" w:semiHidden="1" w:unhideWhenUsed="1"/>
   </w:latentStyles>
   <w:style w:type="paragraph" w:default="1" w:styleId="Normal">
     <w:name w:val="Normal"/>
@@ -9957,6 +9679,21 @@
 </file>
 
 <file path=customXml/item1.xml><?xml version="1.0" encoding="utf-8"?>
+<?mso-contentType ?>
+<FormTemplates xmlns="http://schemas.microsoft.com/sharepoint/v3/contenttype/forms">
+  <Display>DocumentLibraryForm</Display>
+  <Edit>DocumentLibraryForm</Edit>
+  <New>DocumentLibraryForm</New>
+</FormTemplates>
+</file>
+
+<file path=customXml/item2.xml><?xml version="1.0" encoding="utf-8"?>
+<p:properties xmlns:p="http://schemas.microsoft.com/office/2006/metadata/properties" xmlns:xsi="http://www.w3.org/2001/XMLSchema-instance" xmlns:pc="http://schemas.microsoft.com/office/infopath/2007/PartnerControls">
+  <documentManagement/>
+</p:properties>
+</file>
+
+<file path=customXml/item3.xml><?xml version="1.0" encoding="utf-8"?>
 <ct:contentTypeSchema xmlns:ct="http://schemas.microsoft.com/office/2006/metadata/contentType" xmlns:ma="http://schemas.microsoft.com/office/2006/metadata/properties/metaAttributes" ct:_="" ma:_="" ma:contentTypeName="Document" ma:contentTypeID="0x010100ABA223F759147049B9D8A25DED07DD24" ma:contentTypeVersion="14" ma:contentTypeDescription="Create a new document." ma:contentTypeScope="" ma:versionID="754cccfe17833f4d06e0267dc9c12ab7">
   <xsd:schema xmlns:xsd="http://www.w3.org/2001/XMLSchema" xmlns:xs="http://www.w3.org/2001/XMLSchema" xmlns:p="http://schemas.microsoft.com/office/2006/metadata/properties" xmlns:ns3="cc9255bc-4d99-4f42-bba5-857cbcc6e725" xmlns:ns4="fc2bff61-6a31-4c51-9f32-b9bba46405e5" targetNamespace="http://schemas.microsoft.com/office/2006/metadata/properties" ma:root="true" ma:fieldsID="e32414dc8724dfdc561355c14801bc84" ns3:_="" ns4:_="">
     <xsd:import namespace="cc9255bc-4d99-4f42-bba5-857cbcc6e725"/>
@@ -10185,26 +9922,28 @@
 </ct:contentTypeSchema>
 </file>
 
-<file path=customXml/item2.xml><?xml version="1.0" encoding="utf-8"?>
-<p:properties xmlns:p="http://schemas.microsoft.com/office/2006/metadata/properties" xmlns:xsi="http://www.w3.org/2001/XMLSchema-instance" xmlns:pc="http://schemas.microsoft.com/office/infopath/2007/PartnerControls">
-  <documentManagement/>
-</p:properties>
-</file>
-
-<file path=customXml/item3.xml><?xml version="1.0" encoding="utf-8"?>
-<?mso-contentType ?>
-<FormTemplates xmlns="http://schemas.microsoft.com/sharepoint/v3/contenttype/forms">
-  <Display>DocumentLibraryForm</Display>
-  <Edit>DocumentLibraryForm</Edit>
-  <New>DocumentLibraryForm</New>
-</FormTemplates>
-</file>
-
 <file path=customXml/item4.xml><?xml version="1.0" encoding="utf-8"?>
 <b:Sources xmlns:b="http://schemas.openxmlformats.org/officeDocument/2006/bibliography" xmlns="http://schemas.openxmlformats.org/officeDocument/2006/bibliography" SelectedStyle="\APASixthEditionOfficeOnline.xsl" StyleName="APA" Version="6"/>
 </file>
 
 <file path=customXml/itemProps1.xml><?xml version="1.0" encoding="utf-8"?>
+<ds:datastoreItem xmlns:ds="http://schemas.openxmlformats.org/officeDocument/2006/customXml" ds:itemID="{7BFD71E4-33D5-445D-9CFC-21F1C7989C0E}">
+  <ds:schemaRefs>
+    <ds:schemaRef ds:uri="http://schemas.microsoft.com/sharepoint/v3/contenttype/forms"/>
+  </ds:schemaRefs>
+</ds:datastoreItem>
+</file>
+
+<file path=customXml/itemProps2.xml><?xml version="1.0" encoding="utf-8"?>
+<ds:datastoreItem xmlns:ds="http://schemas.openxmlformats.org/officeDocument/2006/customXml" ds:itemID="{1A5F5AF1-B05B-4704-B970-F66948F444EC}">
+  <ds:schemaRefs>
+    <ds:schemaRef ds:uri="http://schemas.microsoft.com/office/2006/metadata/properties"/>
+    <ds:schemaRef ds:uri="http://schemas.microsoft.com/office/infopath/2007/PartnerControls"/>
+  </ds:schemaRefs>
+</ds:datastoreItem>
+</file>
+
+<file path=customXml/itemProps3.xml><?xml version="1.0" encoding="utf-8"?>
 <ds:datastoreItem xmlns:ds="http://schemas.openxmlformats.org/officeDocument/2006/customXml" ds:itemID="{DDA83A75-2CCD-4D1B-9315-5B4B38A21415}">
   <ds:schemaRefs>
     <ds:schemaRef ds:uri="http://schemas.microsoft.com/office/2006/metadata/contentType"/>
@@ -10223,23 +9962,6 @@
 </ds:datastoreItem>
 </file>
 
-<file path=customXml/itemProps2.xml><?xml version="1.0" encoding="utf-8"?>
-<ds:datastoreItem xmlns:ds="http://schemas.openxmlformats.org/officeDocument/2006/customXml" ds:itemID="{1A5F5AF1-B05B-4704-B970-F66948F444EC}">
-  <ds:schemaRefs>
-    <ds:schemaRef ds:uri="http://schemas.microsoft.com/office/2006/metadata/properties"/>
-    <ds:schemaRef ds:uri="http://schemas.microsoft.com/office/infopath/2007/PartnerControls"/>
-  </ds:schemaRefs>
-</ds:datastoreItem>
-</file>
-
-<file path=customXml/itemProps3.xml><?xml version="1.0" encoding="utf-8"?>
-<ds:datastoreItem xmlns:ds="http://schemas.openxmlformats.org/officeDocument/2006/customXml" ds:itemID="{7BFD71E4-33D5-445D-9CFC-21F1C7989C0E}">
-  <ds:schemaRefs>
-    <ds:schemaRef ds:uri="http://schemas.microsoft.com/sharepoint/v3/contenttype/forms"/>
-  </ds:schemaRefs>
-</ds:datastoreItem>
-</file>
-
 <file path=customXml/itemProps4.xml><?xml version="1.0" encoding="utf-8"?>
 <ds:datastoreItem xmlns:ds="http://schemas.openxmlformats.org/officeDocument/2006/customXml" ds:itemID="{0DB33EC8-BDE4-4166-B5C6-CA09F5FFA3A3}">
   <ds:schemaRefs>

</xml_diff>

<commit_message>
the heck is this stuff
</commit_message>
<xml_diff>
--- a/docpac_06270924/docpac_06270924.docx
+++ b/docpac_06270924/docpac_06270924.docx
@@ -1,6 +1,6 @@
 
 <file path=word/document.xml><?xml version="1.0" encoding="utf-8"?>
-<w:document xmlns:wpc="http://schemas.microsoft.com/office/word/2010/wordprocessingCanvas" xmlns:cx="http://schemas.microsoft.com/office/drawing/2014/chartex" xmlns:cx1="http://schemas.microsoft.com/office/drawing/2015/9/8/chartex" xmlns:cx2="http://schemas.microsoft.com/office/drawing/2015/10/21/chartex" xmlns:cx3="http://schemas.microsoft.com/office/drawing/2016/5/9/chartex" xmlns:cx4="http://schemas.microsoft.com/office/drawing/2016/5/10/chartex" xmlns:cx5="http://schemas.microsoft.com/office/drawing/2016/5/11/chartex" xmlns:cx6="http://schemas.microsoft.com/office/drawing/2016/5/12/chartex" xmlns:cx7="http://schemas.microsoft.com/office/drawing/2016/5/13/chartex" xmlns:cx8="http://schemas.microsoft.com/office/drawing/2016/5/14/chartex" xmlns:mc="http://schemas.openxmlformats.org/markup-compatibility/2006" xmlns:aink="http://schemas.microsoft.com/office/drawing/2016/ink" xmlns:am3d="http://schemas.microsoft.com/office/drawing/2017/model3d" xmlns:o="urn:schemas-microsoft-com:office:office" xmlns:r="http://schemas.openxmlformats.org/officeDocument/2006/relationships" xmlns:m="http://schemas.openxmlformats.org/officeDocument/2006/math" xmlns:v="urn:schemas-microsoft-com:vml" xmlns:wp14="http://schemas.microsoft.com/office/word/2010/wordprocessingDrawing" xmlns:wp="http://schemas.openxmlformats.org/drawingml/2006/wordprocessingDrawing" xmlns:w10="urn:schemas-microsoft-com:office:word" xmlns:w="http://schemas.openxmlformats.org/wordprocessingml/2006/main" xmlns:w14="http://schemas.microsoft.com/office/word/2010/wordml" xmlns:w15="http://schemas.microsoft.com/office/word/2012/wordml" xmlns:w16cex="http://schemas.microsoft.com/office/word/2018/wordml/cex" xmlns:w16cid="http://schemas.microsoft.com/office/word/2016/wordml/cid" xmlns:w16="http://schemas.microsoft.com/office/word/2018/wordml" xmlns:w16sdtdh="http://schemas.microsoft.com/office/word/2020/wordml/sdtdatahash" xmlns:w16se="http://schemas.microsoft.com/office/word/2015/wordml/symex" xmlns:wpg="http://schemas.microsoft.com/office/word/2010/wordprocessingGroup" xmlns:wpi="http://schemas.microsoft.com/office/word/2010/wordprocessingInk" xmlns:wne="http://schemas.microsoft.com/office/word/2006/wordml" xmlns:wps="http://schemas.microsoft.com/office/word/2010/wordprocessingShape" mc:Ignorable="w14 w15 w16se w16cid w16 w16cex w16sdtdh wp14">
+<w:document xmlns:wpc="http://schemas.microsoft.com/office/word/2010/wordprocessingCanvas" xmlns:cx="http://schemas.microsoft.com/office/drawing/2014/chartex" xmlns:cx1="http://schemas.microsoft.com/office/drawing/2015/9/8/chartex" xmlns:cx2="http://schemas.microsoft.com/office/drawing/2015/10/21/chartex" xmlns:cx3="http://schemas.microsoft.com/office/drawing/2016/5/9/chartex" xmlns:cx4="http://schemas.microsoft.com/office/drawing/2016/5/10/chartex" xmlns:cx5="http://schemas.microsoft.com/office/drawing/2016/5/11/chartex" xmlns:cx6="http://schemas.microsoft.com/office/drawing/2016/5/12/chartex" xmlns:cx7="http://schemas.microsoft.com/office/drawing/2016/5/13/chartex" xmlns:cx8="http://schemas.microsoft.com/office/drawing/2016/5/14/chartex" xmlns:mc="http://schemas.openxmlformats.org/markup-compatibility/2006" xmlns:aink="http://schemas.microsoft.com/office/drawing/2016/ink" xmlns:am3d="http://schemas.microsoft.com/office/drawing/2017/model3d" xmlns:o="urn:schemas-microsoft-com:office:office" xmlns:r="http://schemas.openxmlformats.org/officeDocument/2006/relationships" xmlns:m="http://schemas.openxmlformats.org/officeDocument/2006/math" xmlns:v="urn:schemas-microsoft-com:vml" xmlns:wp14="http://schemas.microsoft.com/office/word/2010/wordprocessingDrawing" xmlns:wp="http://schemas.openxmlformats.org/drawingml/2006/wordprocessingDrawing" xmlns:w10="urn:schemas-microsoft-com:office:word" xmlns:w="http://schemas.openxmlformats.org/wordprocessingml/2006/main" xmlns:w14="http://schemas.microsoft.com/office/word/2010/wordml" xmlns:w15="http://schemas.microsoft.com/office/word/2012/wordml" xmlns:w16cid="http://schemas.microsoft.com/office/word/2016/wordml/cid" xmlns:w16se="http://schemas.microsoft.com/office/word/2015/wordml/symex" xmlns:wpg="http://schemas.microsoft.com/office/word/2010/wordprocessingGroup" xmlns:wpi="http://schemas.microsoft.com/office/word/2010/wordprocessingInk" xmlns:wne="http://schemas.microsoft.com/office/word/2006/wordml" xmlns:wps="http://schemas.microsoft.com/office/word/2010/wordprocessingShape" mc:Ignorable="w14 w15 w16se w16cid wp14">
   <w:body>
     <w:p>
       <w:pPr>
@@ -97,7 +97,17 @@
           <w:sz w:val="28"/>
           <w:szCs w:val="28"/>
         </w:rPr>
-        <w:t xml:space="preserve"> 2</w:t>
+        <w:t xml:space="preserve"> </w:t>
+      </w:r>
+      <w:proofErr w:type="gramStart"/>
+      <w:r>
+        <w:rPr>
+          <w:b/>
+          <w:i/>
+          <w:sz w:val="28"/>
+          <w:szCs w:val="28"/>
+        </w:rPr>
+        <w:t>2</w:t>
       </w:r>
       <w:r>
         <w:rPr>
@@ -117,6 +127,7 @@
         </w:rPr>
         <w:t xml:space="preserve"> ]</w:t>
       </w:r>
+      <w:proofErr w:type="gramEnd"/>
       <w:r>
         <w:rPr>
           <w:b/>
@@ -469,8 +480,13 @@
               </w:numPr>
               <w:ind w:right="240"/>
             </w:pPr>
+            <w:proofErr w:type="spellStart"/>
             <w:r>
-              <w:t>Formbar Developer Listing (digital)</w:t>
+              <w:t>Formbar</w:t>
+            </w:r>
+            <w:proofErr w:type="spellEnd"/>
+            <w:r>
+              <w:t xml:space="preserve"> Developer Listing (digital)</w:t>
             </w:r>
           </w:p>
         </w:tc>
@@ -552,7 +568,15 @@
               </w:numPr>
             </w:pPr>
             <w:r>
-              <w:t>Additional Formbar position opened</w:t>
+              <w:t xml:space="preserve">Additional </w:t>
+            </w:r>
+            <w:proofErr w:type="spellStart"/>
+            <w:r>
+              <w:t>Formbar</w:t>
+            </w:r>
+            <w:proofErr w:type="spellEnd"/>
+            <w:r>
+              <w:t xml:space="preserve"> position opened</w:t>
             </w:r>
           </w:p>
           <w:p/>
@@ -588,7 +612,12 @@
         </w:numPr>
       </w:pPr>
       <w:r>
-        <w:t>Place a HTML game you made in the ‘public’ folder, and enable reading from said public folder in your NodeJS project.</w:t>
+        <w:t xml:space="preserve">Place a HTML game you made in the ‘public’ folder, and enable reading </w:t>
+      </w:r>
+      <w:bookmarkStart w:id="0" w:name="_GoBack"/>
+      <w:bookmarkEnd w:id="0"/>
+      <w:r>
+        <w:t>from said public folder in your NodeJS project.</w:t>
       </w:r>
     </w:p>
     <w:p>
@@ -603,7 +632,15 @@
         <w:t xml:space="preserve">You can use </w:t>
       </w:r>
       <w:r>
-        <w:t>“Button Masher”, “Touch Controls”, “Canvas Mover”, your own game, or try to use your RPGMaker game from 9</w:t>
+        <w:t xml:space="preserve">“Button Masher”, “Touch Controls”, “Canvas Mover”, your own game, or try to use your </w:t>
+      </w:r>
+      <w:proofErr w:type="spellStart"/>
+      <w:r>
+        <w:t>RPGMaker</w:t>
+      </w:r>
+      <w:proofErr w:type="spellEnd"/>
+      <w:r>
+        <w:t xml:space="preserve"> game from 9</w:t>
       </w:r>
       <w:r>
         <w:rPr>
@@ -626,11 +663,27 @@
       <w:r>
         <w:t xml:space="preserve">Create a GET endpoint that uses </w:t>
       </w:r>
+      <w:proofErr w:type="spellStart"/>
+      <w:proofErr w:type="gramStart"/>
       <w:r>
         <w:rPr>
           <w:b/>
         </w:rPr>
-        <w:t>sendFile()</w:t>
+        <w:t>sendFile</w:t>
+      </w:r>
+      <w:proofErr w:type="spellEnd"/>
+      <w:r>
+        <w:rPr>
+          <w:b/>
+        </w:rPr>
+        <w:t>(</w:t>
+      </w:r>
+      <w:proofErr w:type="gramEnd"/>
+      <w:r>
+        <w:rPr>
+          <w:b/>
+        </w:rPr>
+        <w:t>)</w:t>
       </w:r>
       <w:r>
         <w:rPr>
@@ -756,7 +809,21 @@
         <w:rPr>
           <w:b/>
         </w:rPr>
-        <w:t>[Bonus Bonus Bonus]</w:t>
+        <w:t xml:space="preserve">[Bonus </w:t>
+      </w:r>
+      <w:proofErr w:type="spellStart"/>
+      <w:r>
+        <w:rPr>
+          <w:b/>
+        </w:rPr>
+        <w:t>Bonus</w:t>
+      </w:r>
+      <w:proofErr w:type="spellEnd"/>
+      <w:r>
+        <w:rPr>
+          <w:b/>
+        </w:rPr>
+        <w:t xml:space="preserve"> Bonus]</w:t>
       </w:r>
       <w:r>
         <w:rPr>
@@ -765,7 +832,23 @@
         <w:t xml:space="preserve"> </w:t>
       </w:r>
       <w:r>
-        <w:t>At the end of the game, use client side javascript to send a POST request back to the NodeJS server, which uses the user’s IP address to update their high score in a file (see HTML Forms for most of this data).</w:t>
+        <w:t xml:space="preserve">At the end of the game, use client side </w:t>
+      </w:r>
+      <w:proofErr w:type="spellStart"/>
+      <w:r>
+        <w:t>javascript</w:t>
+      </w:r>
+      <w:proofErr w:type="spellEnd"/>
+      <w:r>
+        <w:t xml:space="preserve"> to send a POST request back to the NodeJS server, which uses the user’s </w:t>
+      </w:r>
+      <w:proofErr w:type="spellStart"/>
+      <w:r>
+        <w:t>IP</w:t>
+      </w:r>
+      <w:proofErr w:type="spellEnd"/>
+      <w:r>
+        <w:t xml:space="preserve"> address to update their high score in a file (see HTML Forms for most of this data).</w:t>
       </w:r>
     </w:p>
     <w:p>
@@ -815,7 +898,17 @@
         </w:numPr>
       </w:pPr>
       <w:r>
-        <w:t>Create an empty file called “data.json” with the following code inside:</w:t>
+        <w:t>Create an empty file called “</w:t>
+      </w:r>
+      <w:proofErr w:type="spellStart"/>
+      <w:proofErr w:type="gramStart"/>
+      <w:r>
+        <w:t>data.json</w:t>
+      </w:r>
+      <w:proofErr w:type="spellEnd"/>
+      <w:proofErr w:type="gramEnd"/>
+      <w:r>
+        <w:t>” with the following code inside:</w:t>
       </w:r>
     </w:p>
     <w:p>
@@ -847,7 +940,15 @@
         </w:numPr>
       </w:pPr>
       <w:r>
-        <w:t xml:space="preserve">Create a root GET endpoint ( ‘/’ ) that </w:t>
+        <w:t xml:space="preserve">Create a root GET endpoint </w:t>
+      </w:r>
+      <w:proofErr w:type="gramStart"/>
+      <w:r>
+        <w:t>( ‘</w:t>
+      </w:r>
+      <w:proofErr w:type="gramEnd"/>
+      <w:r>
+        <w:t xml:space="preserve">/’ ) that </w:t>
       </w:r>
       <w:r>
         <w:rPr>
@@ -856,7 +957,15 @@
         <w:t>renders</w:t>
       </w:r>
       <w:r>
-        <w:t xml:space="preserve"> a ‘index.ejs’</w:t>
+        <w:t xml:space="preserve"> a ‘</w:t>
+      </w:r>
+      <w:proofErr w:type="spellStart"/>
+      <w:r>
+        <w:t>index.ejs</w:t>
+      </w:r>
+      <w:proofErr w:type="spellEnd"/>
+      <w:r>
+        <w:t>’</w:t>
       </w:r>
     </w:p>
     <w:p>
@@ -868,13 +977,7 @@
         </w:numPr>
       </w:pPr>
       <w:r>
-        <w:t>This page will con</w:t>
-      </w:r>
-      <w:r>
-        <w:t>,</w:t>
-      </w:r>
-      <w:r>
-        <w:t xml:space="preserve">tain two links. One to </w:t>
+        <w:t xml:space="preserve">This page will contain two links. One to </w:t>
       </w:r>
       <w:r>
         <w:t>‘/</w:t>
@@ -910,7 +1013,15 @@
         </w:numPr>
       </w:pPr>
       <w:r>
-        <w:t>Create a GET ‘/add’ endpoint that renders ‘add.ejs’</w:t>
+        <w:t>Create a GET ‘/add’ endpoint that renders ‘</w:t>
+      </w:r>
+      <w:proofErr w:type="spellStart"/>
+      <w:r>
+        <w:t>add.ejs</w:t>
+      </w:r>
+      <w:proofErr w:type="spellEnd"/>
+      <w:r>
+        <w:t>’</w:t>
       </w:r>
     </w:p>
     <w:p>
@@ -943,7 +1054,10 @@
         <w:t>id</w:t>
       </w:r>
       <w:r>
-        <w:t xml:space="preserve">, the </w:t>
+        <w:t xml:space="preserve">, </w:t>
+      </w:r>
+      <w:r>
+        <w:t xml:space="preserve">the </w:t>
       </w:r>
       <w:r>
         <w:rPr>
@@ -952,7 +1066,10 @@
         <w:t>method</w:t>
       </w:r>
       <w:r>
-        <w:t xml:space="preserve"> of </w:t>
+        <w:t xml:space="preserve"> </w:t>
+      </w:r>
+      <w:r>
+        <w:t xml:space="preserve">of </w:t>
       </w:r>
       <w:r>
         <w:rPr>
@@ -1158,12 +1275,14 @@
               <w:pStyle w:val="ListParagraph"/>
               <w:ind w:left="360"/>
             </w:pPr>
+            <w:proofErr w:type="spellStart"/>
             <w:r>
               <w:rPr>
                 <w:b/>
               </w:rPr>
               <w:t>textarea</w:t>
             </w:r>
+            <w:proofErr w:type="spellEnd"/>
           </w:p>
           <w:p>
             <w:pPr>
@@ -1212,12 +1331,14 @@
               <w:pStyle w:val="ListParagraph"/>
               <w:ind w:left="360"/>
             </w:pPr>
+            <w:proofErr w:type="spellStart"/>
             <w:r>
               <w:rPr>
                 <w:b/>
               </w:rPr>
               <w:t>datalist</w:t>
             </w:r>
+            <w:proofErr w:type="spellEnd"/>
           </w:p>
           <w:p/>
         </w:tc>
@@ -1312,11 +1433,19 @@
       <w:r>
         <w:t xml:space="preserve"> an </w:t>
       </w:r>
+      <w:proofErr w:type="gramStart"/>
       <w:r>
         <w:rPr>
           <w:b/>
         </w:rPr>
-        <w:t>Error()</w:t>
+        <w:t>Error(</w:t>
+      </w:r>
+      <w:proofErr w:type="gramEnd"/>
+      <w:r>
+        <w:rPr>
+          <w:b/>
+        </w:rPr>
+        <w:t>)</w:t>
       </w:r>
       <w:r>
         <w:t>.</w:t>
@@ -1333,12 +1462,14 @@
       <w:r>
         <w:t xml:space="preserve">If needed, convert the parameters to a </w:t>
       </w:r>
+      <w:proofErr w:type="spellStart"/>
       <w:r>
         <w:rPr>
           <w:b/>
         </w:rPr>
         <w:t>Javascript</w:t>
       </w:r>
+      <w:proofErr w:type="spellEnd"/>
       <w:r>
         <w:t xml:space="preserve"> </w:t>
       </w:r>
@@ -1367,22 +1498,48 @@
         <w:t>Read</w:t>
       </w:r>
       <w:r>
-        <w:t xml:space="preserve"> the ‘data.json’ file and save it’s content to a </w:t>
-      </w:r>
+        <w:t xml:space="preserve"> the ‘</w:t>
+      </w:r>
+      <w:proofErr w:type="spellStart"/>
+      <w:proofErr w:type="gramStart"/>
+      <w:r>
+        <w:t>data.json</w:t>
+      </w:r>
+      <w:proofErr w:type="spellEnd"/>
+      <w:proofErr w:type="gramEnd"/>
+      <w:r>
+        <w:t xml:space="preserve">’ file and save it’s content to a </w:t>
+      </w:r>
+      <w:proofErr w:type="spellStart"/>
       <w:r>
         <w:rPr>
           <w:b/>
         </w:rPr>
-        <w:t>Javascript object</w:t>
-      </w:r>
-      <w:r>
-        <w:t xml:space="preserve"> using </w:t>
-      </w:r>
+        <w:t>Javascript</w:t>
+      </w:r>
+      <w:proofErr w:type="spellEnd"/>
       <w:r>
         <w:rPr>
           <w:b/>
         </w:rPr>
-        <w:t>JSON.parse()</w:t>
+        <w:t xml:space="preserve"> object</w:t>
+      </w:r>
+      <w:r>
+        <w:t xml:space="preserve"> using </w:t>
+      </w:r>
+      <w:proofErr w:type="spellStart"/>
+      <w:r>
+        <w:rPr>
+          <w:b/>
+        </w:rPr>
+        <w:t>JSON.parse</w:t>
+      </w:r>
+      <w:proofErr w:type="spellEnd"/>
+      <w:r>
+        <w:rPr>
+          <w:b/>
+        </w:rPr>
+        <w:t>()</w:t>
       </w:r>
       <w:r>
         <w:t>. Save this to a variable.</w:t>
@@ -1426,11 +1583,19 @@
       <w:r>
         <w:t xml:space="preserve">the variable you created above back to a string by using </w:t>
       </w:r>
+      <w:proofErr w:type="spellStart"/>
       <w:r>
         <w:rPr>
           <w:b/>
         </w:rPr>
-        <w:t>JSOB.stringify()</w:t>
+        <w:t>JSOB.stringify</w:t>
+      </w:r>
+      <w:proofErr w:type="spellEnd"/>
+      <w:r>
+        <w:rPr>
+          <w:b/>
+        </w:rPr>
+        <w:t>()</w:t>
       </w:r>
       <w:r>
         <w:t>.</w:t>
@@ -1442,7 +1607,17 @@
         <w:t xml:space="preserve"> Write</w:t>
       </w:r>
       <w:r>
-        <w:t xml:space="preserve"> the string to the ‘data.json’ file, overwriting its contents.</w:t>
+        <w:t xml:space="preserve"> the string to the ‘</w:t>
+      </w:r>
+      <w:proofErr w:type="spellStart"/>
+      <w:proofErr w:type="gramStart"/>
+      <w:r>
+        <w:t>data.json</w:t>
+      </w:r>
+      <w:proofErr w:type="spellEnd"/>
+      <w:proofErr w:type="gramEnd"/>
+      <w:r>
+        <w:t>’ file, overwriting its contents.</w:t>
       </w:r>
     </w:p>
     <w:p>
@@ -1499,7 +1674,15 @@
         <w:t>Render</w:t>
       </w:r>
       <w:r>
-        <w:t xml:space="preserve"> a ‘error.ejs’ template, with the catch error as the argument.</w:t>
+        <w:t xml:space="preserve"> a ‘</w:t>
+      </w:r>
+      <w:proofErr w:type="spellStart"/>
+      <w:r>
+        <w:t>error.ejs</w:t>
+      </w:r>
+      <w:proofErr w:type="spellEnd"/>
+      <w:r>
+        <w:t>’ template, with the catch error as the argument.</w:t>
       </w:r>
     </w:p>
     <w:p>
@@ -1511,7 +1694,15 @@
         </w:numPr>
       </w:pPr>
       <w:r>
-        <w:t>In the ‘error.ejs’ template, display the error in plain text</w:t>
+        <w:t>In the ‘</w:t>
+      </w:r>
+      <w:proofErr w:type="spellStart"/>
+      <w:r>
+        <w:t>error.ejs</w:t>
+      </w:r>
+      <w:proofErr w:type="spellEnd"/>
+      <w:r>
+        <w:t>’ template, display the error in plain text</w:t>
       </w:r>
     </w:p>
     <w:p>
@@ -1553,7 +1744,17 @@
         <w:t>Read</w:t>
       </w:r>
       <w:r>
-        <w:t xml:space="preserve"> the ‘data.json’ file, conver to an object, and save to a variable as described above</w:t>
+        <w:t xml:space="preserve"> the ‘</w:t>
+      </w:r>
+      <w:proofErr w:type="spellStart"/>
+      <w:proofErr w:type="gramStart"/>
+      <w:r>
+        <w:t>data.json</w:t>
+      </w:r>
+      <w:proofErr w:type="spellEnd"/>
+      <w:proofErr w:type="gramEnd"/>
+      <w:r>
+        <w:t>’ file, conver to an object, and save to a variable as described above</w:t>
       </w:r>
     </w:p>
     <w:p>
@@ -1571,7 +1772,15 @@
         <w:t xml:space="preserve">Render </w:t>
       </w:r>
       <w:r>
-        <w:t>a ‘view.ejs’ template, with the file data as the argument</w:t>
+        <w:t>a ‘</w:t>
+      </w:r>
+      <w:proofErr w:type="spellStart"/>
+      <w:r>
+        <w:t>view.ejs</w:t>
+      </w:r>
+      <w:proofErr w:type="spellEnd"/>
+      <w:r>
+        <w:t>’ template, with the file data as the argument</w:t>
       </w:r>
     </w:p>
     <w:p>
@@ -1586,7 +1795,21 @@
         <w:rPr>
           <w:b/>
         </w:rPr>
-        <w:t>Using an for loop in EJS</w:t>
+        <w:t xml:space="preserve">Using </w:t>
+      </w:r>
+      <w:proofErr w:type="gramStart"/>
+      <w:r>
+        <w:rPr>
+          <w:b/>
+        </w:rPr>
+        <w:t>an</w:t>
+      </w:r>
+      <w:proofErr w:type="gramEnd"/>
+      <w:r>
+        <w:rPr>
+          <w:b/>
+        </w:rPr>
+        <w:t xml:space="preserve"> for loop in EJS</w:t>
       </w:r>
       <w:r>
         <w:t>, display each entry in the file’s ‘data’ array</w:t>
@@ -1619,7 +1842,23 @@
         <w:t>BONUS</w:t>
       </w:r>
       <w:r>
-        <w:t>: Instead of listing all entries, list a name or identifier as a link to the entry. When clicked, the link redirects to ‘/view?entry=&lt;identifier&gt;’. If a get request to ‘/view’ has an ‘entry’ query parameter, only render that entry on the ‘view.ejs’.</w:t>
+        <w:t>: Instead of listing all entries, list a name or identifier as a link to the entry. When clicked, the link redirects to ‘/</w:t>
+      </w:r>
+      <w:proofErr w:type="spellStart"/>
+      <w:r>
+        <w:t>view?entry</w:t>
+      </w:r>
+      <w:proofErr w:type="spellEnd"/>
+      <w:r>
+        <w:t>=&lt;identifier&gt;’. If a get request to ‘/view’ has an ‘entry’ query parameter, only render that entry on the ‘</w:t>
+      </w:r>
+      <w:proofErr w:type="spellStart"/>
+      <w:r>
+        <w:t>view.ejs</w:t>
+      </w:r>
+      <w:proofErr w:type="spellEnd"/>
+      <w:r>
+        <w:t>’.</w:t>
       </w:r>
     </w:p>
     <w:p>
@@ -1864,7 +2103,7 @@
                 <w:szCs w:val="16"/>
               </w:rPr>
             </w:pPr>
-            <w:bookmarkStart w:id="0" w:name="_Hlk142296668"/>
+            <w:bookmarkStart w:id="1" w:name="_Hlk142296668"/>
           </w:p>
         </w:tc>
       </w:tr>
@@ -1937,7 +2176,7 @@
         </w:tc>
       </w:tr>
     </w:tbl>
-    <w:bookmarkEnd w:id="0"/>
+    <w:bookmarkEnd w:id="1"/>
     <w:p>
       <w:pPr>
         <w:spacing w:before="240"/>
@@ -3190,8 +3429,17 @@
                 <w:sz w:val="18"/>
                 <w:szCs w:val="18"/>
               </w:rPr>
-              <w:t>“Required Documentation” can reward pogs</w:t>
+              <w:t xml:space="preserve">“Required Documentation” can reward </w:t>
             </w:r>
+            <w:proofErr w:type="spellStart"/>
+            <w:r>
+              <w:rPr>
+                <w:sz w:val="18"/>
+                <w:szCs w:val="18"/>
+              </w:rPr>
+              <w:t>pogs</w:t>
+            </w:r>
+            <w:proofErr w:type="spellEnd"/>
           </w:p>
         </w:tc>
       </w:tr>
@@ -3879,7 +4127,21 @@
               <w:rPr>
                 <w:sz w:val="22"/>
               </w:rPr>
-              <w:t>Answers were not repeats of previous weeks</w:t>
+              <w:t xml:space="preserve">Answers were not </w:t>
+            </w:r>
+            <w:proofErr w:type="gramStart"/>
+            <w:r>
+              <w:rPr>
+                <w:sz w:val="22"/>
+              </w:rPr>
+              <w:t>repeats</w:t>
+            </w:r>
+            <w:proofErr w:type="gramEnd"/>
+            <w:r>
+              <w:rPr>
+                <w:sz w:val="22"/>
+              </w:rPr>
+              <w:t xml:space="preserve"> of previous weeks</w:t>
             </w:r>
           </w:p>
         </w:tc>
@@ -3899,7 +4161,21 @@
               <w:rPr>
                 <w:sz w:val="22"/>
               </w:rPr>
-              <w:t>Answers were not copies of assigned work this week</w:t>
+              <w:t xml:space="preserve">Answers were not </w:t>
+            </w:r>
+            <w:proofErr w:type="gramStart"/>
+            <w:r>
+              <w:rPr>
+                <w:sz w:val="22"/>
+              </w:rPr>
+              <w:t>copies</w:t>
+            </w:r>
+            <w:proofErr w:type="gramEnd"/>
+            <w:r>
+              <w:rPr>
+                <w:sz w:val="22"/>
+              </w:rPr>
+              <w:t xml:space="preserve"> of assigned work this week</w:t>
             </w:r>
           </w:p>
         </w:tc>
@@ -3919,7 +4195,7 @@
 </file>
 
 <file path=word/endnotes.xml><?xml version="1.0" encoding="utf-8"?>
-<w:endnotes xmlns:wpc="http://schemas.microsoft.com/office/word/2010/wordprocessingCanvas" xmlns:cx="http://schemas.microsoft.com/office/drawing/2014/chartex" xmlns:cx1="http://schemas.microsoft.com/office/drawing/2015/9/8/chartex" xmlns:cx2="http://schemas.microsoft.com/office/drawing/2015/10/21/chartex" xmlns:cx3="http://schemas.microsoft.com/office/drawing/2016/5/9/chartex" xmlns:cx4="http://schemas.microsoft.com/office/drawing/2016/5/10/chartex" xmlns:cx5="http://schemas.microsoft.com/office/drawing/2016/5/11/chartex" xmlns:cx6="http://schemas.microsoft.com/office/drawing/2016/5/12/chartex" xmlns:cx7="http://schemas.microsoft.com/office/drawing/2016/5/13/chartex" xmlns:cx8="http://schemas.microsoft.com/office/drawing/2016/5/14/chartex" xmlns:mc="http://schemas.openxmlformats.org/markup-compatibility/2006" xmlns:aink="http://schemas.microsoft.com/office/drawing/2016/ink" xmlns:am3d="http://schemas.microsoft.com/office/drawing/2017/model3d" xmlns:o="urn:schemas-microsoft-com:office:office" xmlns:r="http://schemas.openxmlformats.org/officeDocument/2006/relationships" xmlns:m="http://schemas.openxmlformats.org/officeDocument/2006/math" xmlns:v="urn:schemas-microsoft-com:vml" xmlns:wp14="http://schemas.microsoft.com/office/word/2010/wordprocessingDrawing" xmlns:wp="http://schemas.openxmlformats.org/drawingml/2006/wordprocessingDrawing" xmlns:w10="urn:schemas-microsoft-com:office:word" xmlns:w="http://schemas.openxmlformats.org/wordprocessingml/2006/main" xmlns:w14="http://schemas.microsoft.com/office/word/2010/wordml" xmlns:w15="http://schemas.microsoft.com/office/word/2012/wordml" xmlns:w16cex="http://schemas.microsoft.com/office/word/2018/wordml/cex" xmlns:w16cid="http://schemas.microsoft.com/office/word/2016/wordml/cid" xmlns:w16="http://schemas.microsoft.com/office/word/2018/wordml" xmlns:w16sdtdh="http://schemas.microsoft.com/office/word/2020/wordml/sdtdatahash" xmlns:w16se="http://schemas.microsoft.com/office/word/2015/wordml/symex" xmlns:wpg="http://schemas.microsoft.com/office/word/2010/wordprocessingGroup" xmlns:wpi="http://schemas.microsoft.com/office/word/2010/wordprocessingInk" xmlns:wne="http://schemas.microsoft.com/office/word/2006/wordml" xmlns:wps="http://schemas.microsoft.com/office/word/2010/wordprocessingShape" mc:Ignorable="w14 w15 w16se w16cid w16 w16cex w16sdtdh wp14">
+<w:endnotes xmlns:wpc="http://schemas.microsoft.com/office/word/2010/wordprocessingCanvas" xmlns:cx="http://schemas.microsoft.com/office/drawing/2014/chartex" xmlns:cx1="http://schemas.microsoft.com/office/drawing/2015/9/8/chartex" xmlns:cx2="http://schemas.microsoft.com/office/drawing/2015/10/21/chartex" xmlns:cx3="http://schemas.microsoft.com/office/drawing/2016/5/9/chartex" xmlns:cx4="http://schemas.microsoft.com/office/drawing/2016/5/10/chartex" xmlns:cx5="http://schemas.microsoft.com/office/drawing/2016/5/11/chartex" xmlns:cx6="http://schemas.microsoft.com/office/drawing/2016/5/12/chartex" xmlns:cx7="http://schemas.microsoft.com/office/drawing/2016/5/13/chartex" xmlns:cx8="http://schemas.microsoft.com/office/drawing/2016/5/14/chartex" xmlns:mc="http://schemas.openxmlformats.org/markup-compatibility/2006" xmlns:aink="http://schemas.microsoft.com/office/drawing/2016/ink" xmlns:am3d="http://schemas.microsoft.com/office/drawing/2017/model3d" xmlns:o="urn:schemas-microsoft-com:office:office" xmlns:r="http://schemas.openxmlformats.org/officeDocument/2006/relationships" xmlns:m="http://schemas.openxmlformats.org/officeDocument/2006/math" xmlns:v="urn:schemas-microsoft-com:vml" xmlns:wp14="http://schemas.microsoft.com/office/word/2010/wordprocessingDrawing" xmlns:wp="http://schemas.openxmlformats.org/drawingml/2006/wordprocessingDrawing" xmlns:w10="urn:schemas-microsoft-com:office:word" xmlns:w="http://schemas.openxmlformats.org/wordprocessingml/2006/main" xmlns:w14="http://schemas.microsoft.com/office/word/2010/wordml" xmlns:w15="http://schemas.microsoft.com/office/word/2012/wordml" xmlns:w16cid="http://schemas.microsoft.com/office/word/2016/wordml/cid" xmlns:w16se="http://schemas.microsoft.com/office/word/2015/wordml/symex" xmlns:wpg="http://schemas.microsoft.com/office/word/2010/wordprocessingGroup" xmlns:wpi="http://schemas.microsoft.com/office/word/2010/wordprocessingInk" xmlns:wne="http://schemas.microsoft.com/office/word/2006/wordml" xmlns:wps="http://schemas.microsoft.com/office/word/2010/wordprocessingShape" mc:Ignorable="w14 w15 w16se w16cid wp14">
   <w:endnote w:type="separator" w:id="-1">
     <w:p>
       <w:pPr>
@@ -3951,7 +4227,7 @@
 </file>
 
 <file path=word/footer1.xml><?xml version="1.0" encoding="utf-8"?>
-<w:ftr xmlns:wpc="http://schemas.microsoft.com/office/word/2010/wordprocessingCanvas" xmlns:cx="http://schemas.microsoft.com/office/drawing/2014/chartex" xmlns:cx1="http://schemas.microsoft.com/office/drawing/2015/9/8/chartex" xmlns:cx2="http://schemas.microsoft.com/office/drawing/2015/10/21/chartex" xmlns:cx3="http://schemas.microsoft.com/office/drawing/2016/5/9/chartex" xmlns:cx4="http://schemas.microsoft.com/office/drawing/2016/5/10/chartex" xmlns:cx5="http://schemas.microsoft.com/office/drawing/2016/5/11/chartex" xmlns:cx6="http://schemas.microsoft.com/office/drawing/2016/5/12/chartex" xmlns:cx7="http://schemas.microsoft.com/office/drawing/2016/5/13/chartex" xmlns:cx8="http://schemas.microsoft.com/office/drawing/2016/5/14/chartex" xmlns:mc="http://schemas.openxmlformats.org/markup-compatibility/2006" xmlns:aink="http://schemas.microsoft.com/office/drawing/2016/ink" xmlns:am3d="http://schemas.microsoft.com/office/drawing/2017/model3d" xmlns:o="urn:schemas-microsoft-com:office:office" xmlns:r="http://schemas.openxmlformats.org/officeDocument/2006/relationships" xmlns:m="http://schemas.openxmlformats.org/officeDocument/2006/math" xmlns:v="urn:schemas-microsoft-com:vml" xmlns:wp14="http://schemas.microsoft.com/office/word/2010/wordprocessingDrawing" xmlns:wp="http://schemas.openxmlformats.org/drawingml/2006/wordprocessingDrawing" xmlns:w10="urn:schemas-microsoft-com:office:word" xmlns:w="http://schemas.openxmlformats.org/wordprocessingml/2006/main" xmlns:w14="http://schemas.microsoft.com/office/word/2010/wordml" xmlns:w15="http://schemas.microsoft.com/office/word/2012/wordml" xmlns:w16cex="http://schemas.microsoft.com/office/word/2018/wordml/cex" xmlns:w16cid="http://schemas.microsoft.com/office/word/2016/wordml/cid" xmlns:w16="http://schemas.microsoft.com/office/word/2018/wordml" xmlns:w16sdtdh="http://schemas.microsoft.com/office/word/2020/wordml/sdtdatahash" xmlns:w16se="http://schemas.microsoft.com/office/word/2015/wordml/symex" xmlns:wpg="http://schemas.microsoft.com/office/word/2010/wordprocessingGroup" xmlns:wpi="http://schemas.microsoft.com/office/word/2010/wordprocessingInk" xmlns:wne="http://schemas.microsoft.com/office/word/2006/wordml" xmlns:wps="http://schemas.microsoft.com/office/word/2010/wordprocessingShape" mc:Ignorable="w14 w15 w16se w16cid w16 w16cex w16sdtdh wp14">
+<w:ftr xmlns:wpc="http://schemas.microsoft.com/office/word/2010/wordprocessingCanvas" xmlns:cx="http://schemas.microsoft.com/office/drawing/2014/chartex" xmlns:cx1="http://schemas.microsoft.com/office/drawing/2015/9/8/chartex" xmlns:cx2="http://schemas.microsoft.com/office/drawing/2015/10/21/chartex" xmlns:cx3="http://schemas.microsoft.com/office/drawing/2016/5/9/chartex" xmlns:cx4="http://schemas.microsoft.com/office/drawing/2016/5/10/chartex" xmlns:cx5="http://schemas.microsoft.com/office/drawing/2016/5/11/chartex" xmlns:cx6="http://schemas.microsoft.com/office/drawing/2016/5/12/chartex" xmlns:cx7="http://schemas.microsoft.com/office/drawing/2016/5/13/chartex" xmlns:cx8="http://schemas.microsoft.com/office/drawing/2016/5/14/chartex" xmlns:mc="http://schemas.openxmlformats.org/markup-compatibility/2006" xmlns:aink="http://schemas.microsoft.com/office/drawing/2016/ink" xmlns:am3d="http://schemas.microsoft.com/office/drawing/2017/model3d" xmlns:o="urn:schemas-microsoft-com:office:office" xmlns:r="http://schemas.openxmlformats.org/officeDocument/2006/relationships" xmlns:m="http://schemas.openxmlformats.org/officeDocument/2006/math" xmlns:v="urn:schemas-microsoft-com:vml" xmlns:wp14="http://schemas.microsoft.com/office/word/2010/wordprocessingDrawing" xmlns:wp="http://schemas.openxmlformats.org/drawingml/2006/wordprocessingDrawing" xmlns:w10="urn:schemas-microsoft-com:office:word" xmlns:w="http://schemas.openxmlformats.org/wordprocessingml/2006/main" xmlns:w14="http://schemas.microsoft.com/office/word/2010/wordml" xmlns:w15="http://schemas.microsoft.com/office/word/2012/wordml" xmlns:w16cid="http://schemas.microsoft.com/office/word/2016/wordml/cid" xmlns:w16se="http://schemas.microsoft.com/office/word/2015/wordml/symex" xmlns:wpg="http://schemas.microsoft.com/office/word/2010/wordprocessingGroup" xmlns:wpi="http://schemas.microsoft.com/office/word/2010/wordprocessingInk" xmlns:wne="http://schemas.microsoft.com/office/word/2006/wordml" xmlns:wps="http://schemas.microsoft.com/office/word/2010/wordprocessingShape" mc:Ignorable="w14 w15 w16se w16cid wp14">
   <w:p>
     <w:pPr>
       <w:widowControl w:val="0"/>
@@ -4265,7 +4541,7 @@
 </file>
 
 <file path=word/footnotes.xml><?xml version="1.0" encoding="utf-8"?>
-<w:footnotes xmlns:wpc="http://schemas.microsoft.com/office/word/2010/wordprocessingCanvas" xmlns:cx="http://schemas.microsoft.com/office/drawing/2014/chartex" xmlns:cx1="http://schemas.microsoft.com/office/drawing/2015/9/8/chartex" xmlns:cx2="http://schemas.microsoft.com/office/drawing/2015/10/21/chartex" xmlns:cx3="http://schemas.microsoft.com/office/drawing/2016/5/9/chartex" xmlns:cx4="http://schemas.microsoft.com/office/drawing/2016/5/10/chartex" xmlns:cx5="http://schemas.microsoft.com/office/drawing/2016/5/11/chartex" xmlns:cx6="http://schemas.microsoft.com/office/drawing/2016/5/12/chartex" xmlns:cx7="http://schemas.microsoft.com/office/drawing/2016/5/13/chartex" xmlns:cx8="http://schemas.microsoft.com/office/drawing/2016/5/14/chartex" xmlns:mc="http://schemas.openxmlformats.org/markup-compatibility/2006" xmlns:aink="http://schemas.microsoft.com/office/drawing/2016/ink" xmlns:am3d="http://schemas.microsoft.com/office/drawing/2017/model3d" xmlns:o="urn:schemas-microsoft-com:office:office" xmlns:r="http://schemas.openxmlformats.org/officeDocument/2006/relationships" xmlns:m="http://schemas.openxmlformats.org/officeDocument/2006/math" xmlns:v="urn:schemas-microsoft-com:vml" xmlns:wp14="http://schemas.microsoft.com/office/word/2010/wordprocessingDrawing" xmlns:wp="http://schemas.openxmlformats.org/drawingml/2006/wordprocessingDrawing" xmlns:w10="urn:schemas-microsoft-com:office:word" xmlns:w="http://schemas.openxmlformats.org/wordprocessingml/2006/main" xmlns:w14="http://schemas.microsoft.com/office/word/2010/wordml" xmlns:w15="http://schemas.microsoft.com/office/word/2012/wordml" xmlns:w16cex="http://schemas.microsoft.com/office/word/2018/wordml/cex" xmlns:w16cid="http://schemas.microsoft.com/office/word/2016/wordml/cid" xmlns:w16="http://schemas.microsoft.com/office/word/2018/wordml" xmlns:w16sdtdh="http://schemas.microsoft.com/office/word/2020/wordml/sdtdatahash" xmlns:w16se="http://schemas.microsoft.com/office/word/2015/wordml/symex" xmlns:wpg="http://schemas.microsoft.com/office/word/2010/wordprocessingGroup" xmlns:wpi="http://schemas.microsoft.com/office/word/2010/wordprocessingInk" xmlns:wne="http://schemas.microsoft.com/office/word/2006/wordml" xmlns:wps="http://schemas.microsoft.com/office/word/2010/wordprocessingShape" mc:Ignorable="w14 w15 w16se w16cid w16 w16cex w16sdtdh wp14">
+<w:footnotes xmlns:wpc="http://schemas.microsoft.com/office/word/2010/wordprocessingCanvas" xmlns:cx="http://schemas.microsoft.com/office/drawing/2014/chartex" xmlns:cx1="http://schemas.microsoft.com/office/drawing/2015/9/8/chartex" xmlns:cx2="http://schemas.microsoft.com/office/drawing/2015/10/21/chartex" xmlns:cx3="http://schemas.microsoft.com/office/drawing/2016/5/9/chartex" xmlns:cx4="http://schemas.microsoft.com/office/drawing/2016/5/10/chartex" xmlns:cx5="http://schemas.microsoft.com/office/drawing/2016/5/11/chartex" xmlns:cx6="http://schemas.microsoft.com/office/drawing/2016/5/12/chartex" xmlns:cx7="http://schemas.microsoft.com/office/drawing/2016/5/13/chartex" xmlns:cx8="http://schemas.microsoft.com/office/drawing/2016/5/14/chartex" xmlns:mc="http://schemas.openxmlformats.org/markup-compatibility/2006" xmlns:aink="http://schemas.microsoft.com/office/drawing/2016/ink" xmlns:am3d="http://schemas.microsoft.com/office/drawing/2017/model3d" xmlns:o="urn:schemas-microsoft-com:office:office" xmlns:r="http://schemas.openxmlformats.org/officeDocument/2006/relationships" xmlns:m="http://schemas.openxmlformats.org/officeDocument/2006/math" xmlns:v="urn:schemas-microsoft-com:vml" xmlns:wp14="http://schemas.microsoft.com/office/word/2010/wordprocessingDrawing" xmlns:wp="http://schemas.openxmlformats.org/drawingml/2006/wordprocessingDrawing" xmlns:w10="urn:schemas-microsoft-com:office:word" xmlns:w="http://schemas.openxmlformats.org/wordprocessingml/2006/main" xmlns:w14="http://schemas.microsoft.com/office/word/2010/wordml" xmlns:w15="http://schemas.microsoft.com/office/word/2012/wordml" xmlns:w16cid="http://schemas.microsoft.com/office/word/2016/wordml/cid" xmlns:w16se="http://schemas.microsoft.com/office/word/2015/wordml/symex" xmlns:wpg="http://schemas.microsoft.com/office/word/2010/wordprocessingGroup" xmlns:wpi="http://schemas.microsoft.com/office/word/2010/wordprocessingInk" xmlns:wne="http://schemas.microsoft.com/office/word/2006/wordml" xmlns:wps="http://schemas.microsoft.com/office/word/2010/wordprocessingShape" mc:Ignorable="w14 w15 w16se w16cid wp14">
   <w:footnote w:type="separator" w:id="-1">
     <w:p>
       <w:pPr>
@@ -4297,7 +4573,7 @@
 </file>
 
 <file path=word/numbering.xml><?xml version="1.0" encoding="utf-8"?>
-<w:numbering xmlns:wpc="http://schemas.microsoft.com/office/word/2010/wordprocessingCanvas" xmlns:cx="http://schemas.microsoft.com/office/drawing/2014/chartex" xmlns:cx1="http://schemas.microsoft.com/office/drawing/2015/9/8/chartex" xmlns:cx2="http://schemas.microsoft.com/office/drawing/2015/10/21/chartex" xmlns:cx3="http://schemas.microsoft.com/office/drawing/2016/5/9/chartex" xmlns:cx4="http://schemas.microsoft.com/office/drawing/2016/5/10/chartex" xmlns:cx5="http://schemas.microsoft.com/office/drawing/2016/5/11/chartex" xmlns:cx6="http://schemas.microsoft.com/office/drawing/2016/5/12/chartex" xmlns:cx7="http://schemas.microsoft.com/office/drawing/2016/5/13/chartex" xmlns:cx8="http://schemas.microsoft.com/office/drawing/2016/5/14/chartex" xmlns:mc="http://schemas.openxmlformats.org/markup-compatibility/2006" xmlns:aink="http://schemas.microsoft.com/office/drawing/2016/ink" xmlns:am3d="http://schemas.microsoft.com/office/drawing/2017/model3d" xmlns:o="urn:schemas-microsoft-com:office:office" xmlns:r="http://schemas.openxmlformats.org/officeDocument/2006/relationships" xmlns:m="http://schemas.openxmlformats.org/officeDocument/2006/math" xmlns:v="urn:schemas-microsoft-com:vml" xmlns:wp14="http://schemas.microsoft.com/office/word/2010/wordprocessingDrawing" xmlns:wp="http://schemas.openxmlformats.org/drawingml/2006/wordprocessingDrawing" xmlns:w10="urn:schemas-microsoft-com:office:word" xmlns:w="http://schemas.openxmlformats.org/wordprocessingml/2006/main" xmlns:w14="http://schemas.microsoft.com/office/word/2010/wordml" xmlns:w15="http://schemas.microsoft.com/office/word/2012/wordml" xmlns:w16cex="http://schemas.microsoft.com/office/word/2018/wordml/cex" xmlns:w16cid="http://schemas.microsoft.com/office/word/2016/wordml/cid" xmlns:w16="http://schemas.microsoft.com/office/word/2018/wordml" xmlns:w16sdtdh="http://schemas.microsoft.com/office/word/2020/wordml/sdtdatahash" xmlns:w16se="http://schemas.microsoft.com/office/word/2015/wordml/symex" xmlns:wpg="http://schemas.microsoft.com/office/word/2010/wordprocessingGroup" xmlns:wpi="http://schemas.microsoft.com/office/word/2010/wordprocessingInk" xmlns:wne="http://schemas.microsoft.com/office/word/2006/wordml" xmlns:wps="http://schemas.microsoft.com/office/word/2010/wordprocessingShape" mc:Ignorable="w14 w15 w16se w16cid w16 w16cex w16sdtdh wp14">
+<w:numbering xmlns:wpc="http://schemas.microsoft.com/office/word/2010/wordprocessingCanvas" xmlns:cx="http://schemas.microsoft.com/office/drawing/2014/chartex" xmlns:cx1="http://schemas.microsoft.com/office/drawing/2015/9/8/chartex" xmlns:cx2="http://schemas.microsoft.com/office/drawing/2015/10/21/chartex" xmlns:cx3="http://schemas.microsoft.com/office/drawing/2016/5/9/chartex" xmlns:cx4="http://schemas.microsoft.com/office/drawing/2016/5/10/chartex" xmlns:cx5="http://schemas.microsoft.com/office/drawing/2016/5/11/chartex" xmlns:cx6="http://schemas.microsoft.com/office/drawing/2016/5/12/chartex" xmlns:cx7="http://schemas.microsoft.com/office/drawing/2016/5/13/chartex" xmlns:cx8="http://schemas.microsoft.com/office/drawing/2016/5/14/chartex" xmlns:mc="http://schemas.openxmlformats.org/markup-compatibility/2006" xmlns:aink="http://schemas.microsoft.com/office/drawing/2016/ink" xmlns:am3d="http://schemas.microsoft.com/office/drawing/2017/model3d" xmlns:o="urn:schemas-microsoft-com:office:office" xmlns:r="http://schemas.openxmlformats.org/officeDocument/2006/relationships" xmlns:m="http://schemas.openxmlformats.org/officeDocument/2006/math" xmlns:v="urn:schemas-microsoft-com:vml" xmlns:wp14="http://schemas.microsoft.com/office/word/2010/wordprocessingDrawing" xmlns:wp="http://schemas.openxmlformats.org/drawingml/2006/wordprocessingDrawing" xmlns:w10="urn:schemas-microsoft-com:office:word" xmlns:w="http://schemas.openxmlformats.org/wordprocessingml/2006/main" xmlns:w14="http://schemas.microsoft.com/office/word/2010/wordml" xmlns:w15="http://schemas.microsoft.com/office/word/2012/wordml" xmlns:w16cid="http://schemas.microsoft.com/office/word/2016/wordml/cid" xmlns:w16se="http://schemas.microsoft.com/office/word/2015/wordml/symex" xmlns:wpg="http://schemas.microsoft.com/office/word/2010/wordprocessingGroup" xmlns:wpi="http://schemas.microsoft.com/office/word/2010/wordprocessingInk" xmlns:wne="http://schemas.microsoft.com/office/word/2006/wordml" xmlns:wps="http://schemas.microsoft.com/office/word/2010/wordprocessingShape" mc:Ignorable="w14 w15 w16se w16cid wp14">
   <w:abstractNum w:abstractNumId="0" w15:restartNumberingAfterBreak="0">
     <w:nsid w:val="01302FA2"/>
     <w:multiLevelType w:val="hybridMultilevel"/>
@@ -8480,7 +8756,7 @@
 </file>
 
 <file path=word/styles.xml><?xml version="1.0" encoding="utf-8"?>
-<w:styles xmlns:mc="http://schemas.openxmlformats.org/markup-compatibility/2006" xmlns:r="http://schemas.openxmlformats.org/officeDocument/2006/relationships" xmlns:w="http://schemas.openxmlformats.org/wordprocessingml/2006/main" xmlns:w14="http://schemas.microsoft.com/office/word/2010/wordml" xmlns:w15="http://schemas.microsoft.com/office/word/2012/wordml" xmlns:w16cex="http://schemas.microsoft.com/office/word/2018/wordml/cex" xmlns:w16cid="http://schemas.microsoft.com/office/word/2016/wordml/cid" xmlns:w16="http://schemas.microsoft.com/office/word/2018/wordml" xmlns:w16sdtdh="http://schemas.microsoft.com/office/word/2020/wordml/sdtdatahash" xmlns:w16se="http://schemas.microsoft.com/office/word/2015/wordml/symex" mc:Ignorable="w14 w15 w16se w16cid w16 w16cex w16sdtdh">
+<w:styles xmlns:mc="http://schemas.openxmlformats.org/markup-compatibility/2006" xmlns:r="http://schemas.openxmlformats.org/officeDocument/2006/relationships" xmlns:w="http://schemas.openxmlformats.org/wordprocessingml/2006/main" xmlns:w14="http://schemas.microsoft.com/office/word/2010/wordml" xmlns:w15="http://schemas.microsoft.com/office/word/2012/wordml" xmlns:w16cid="http://schemas.microsoft.com/office/word/2016/wordml/cid" xmlns:w16se="http://schemas.microsoft.com/office/word/2015/wordml/symex" mc:Ignorable="w14 w15 w16se w16cid">
   <w:docDefaults>
     <w:rPrDefault>
       <w:rPr>
@@ -8496,7 +8772,7 @@
       </w:pPr>
     </w:pPrDefault>
   </w:docDefaults>
-  <w:latentStyles w:defLockedState="0" w:defUIPriority="99" w:defSemiHidden="0" w:defUnhideWhenUsed="0" w:defQFormat="0" w:count="376">
+  <w:latentStyles w:defLockedState="0" w:defUIPriority="99" w:defSemiHidden="0" w:defUnhideWhenUsed="0" w:defQFormat="0" w:count="375">
     <w:lsdException w:name="Normal" w:uiPriority="0" w:qFormat="1"/>
     <w:lsdException w:name="heading 1" w:uiPriority="9" w:qFormat="1"/>
     <w:lsdException w:name="heading 2" w:semiHidden="1" w:uiPriority="9" w:unhideWhenUsed="1" w:qFormat="1"/>
@@ -8602,6 +8878,7 @@
     <w:lsdException w:name="HTML Sample" w:semiHidden="1" w:unhideWhenUsed="1"/>
     <w:lsdException w:name="HTML Typewriter" w:semiHidden="1" w:unhideWhenUsed="1"/>
     <w:lsdException w:name="HTML Variable" w:semiHidden="1" w:unhideWhenUsed="1"/>
+    <w:lsdException w:name="Normal Table" w:semiHidden="1" w:unhideWhenUsed="1"/>
     <w:lsdException w:name="annotation subject" w:semiHidden="1" w:unhideWhenUsed="1"/>
     <w:lsdException w:name="No List" w:semiHidden="1" w:unhideWhenUsed="1"/>
     <w:lsdException w:name="Outline List 1" w:semiHidden="1" w:unhideWhenUsed="1"/>
@@ -8648,8 +8925,10 @@
     <w:lsdException w:name="Table Subtle 2" w:semiHidden="1" w:unhideWhenUsed="1"/>
     <w:lsdException w:name="Table Web 1" w:semiHidden="1" w:unhideWhenUsed="1"/>
     <w:lsdException w:name="Table Web 2" w:semiHidden="1" w:unhideWhenUsed="1"/>
+    <w:lsdException w:name="Table Web 3" w:semiHidden="1" w:unhideWhenUsed="1"/>
     <w:lsdException w:name="Balloon Text" w:semiHidden="1" w:unhideWhenUsed="1"/>
     <w:lsdException w:name="Table Grid" w:uiPriority="39"/>
+    <w:lsdException w:name="Table Theme" w:semiHidden="1" w:unhideWhenUsed="1"/>
     <w:lsdException w:name="Placeholder Text" w:semiHidden="1"/>
     <w:lsdException w:name="No Spacing" w:uiPriority="1" w:qFormat="1"/>
     <w:lsdException w:name="Light Shading" w:uiPriority="60"/>
@@ -8869,7 +9148,6 @@
     <w:lsdException w:name="Smart Hyperlink" w:semiHidden="1" w:unhideWhenUsed="1"/>
     <w:lsdException w:name="Hashtag" w:semiHidden="1" w:unhideWhenUsed="1"/>
     <w:lsdException w:name="Unresolved Mention" w:semiHidden="1" w:unhideWhenUsed="1"/>
-    <w:lsdException w:name="Smart Link" w:semiHidden="1" w:unhideWhenUsed="1"/>
   </w:latentStyles>
   <w:style w:type="paragraph" w:default="1" w:styleId="Normal">
     <w:name w:val="Normal"/>
@@ -9679,21 +9957,6 @@
 </file>
 
 <file path=customXml/item1.xml><?xml version="1.0" encoding="utf-8"?>
-<?mso-contentType ?>
-<FormTemplates xmlns="http://schemas.microsoft.com/sharepoint/v3/contenttype/forms">
-  <Display>DocumentLibraryForm</Display>
-  <Edit>DocumentLibraryForm</Edit>
-  <New>DocumentLibraryForm</New>
-</FormTemplates>
-</file>
-
-<file path=customXml/item2.xml><?xml version="1.0" encoding="utf-8"?>
-<p:properties xmlns:p="http://schemas.microsoft.com/office/2006/metadata/properties" xmlns:xsi="http://www.w3.org/2001/XMLSchema-instance" xmlns:pc="http://schemas.microsoft.com/office/infopath/2007/PartnerControls">
-  <documentManagement/>
-</p:properties>
-</file>
-
-<file path=customXml/item3.xml><?xml version="1.0" encoding="utf-8"?>
 <ct:contentTypeSchema xmlns:ct="http://schemas.microsoft.com/office/2006/metadata/contentType" xmlns:ma="http://schemas.microsoft.com/office/2006/metadata/properties/metaAttributes" ct:_="" ma:_="" ma:contentTypeName="Document" ma:contentTypeID="0x010100ABA223F759147049B9D8A25DED07DD24" ma:contentTypeVersion="14" ma:contentTypeDescription="Create a new document." ma:contentTypeScope="" ma:versionID="754cccfe17833f4d06e0267dc9c12ab7">
   <xsd:schema xmlns:xsd="http://www.w3.org/2001/XMLSchema" xmlns:xs="http://www.w3.org/2001/XMLSchema" xmlns:p="http://schemas.microsoft.com/office/2006/metadata/properties" xmlns:ns3="cc9255bc-4d99-4f42-bba5-857cbcc6e725" xmlns:ns4="fc2bff61-6a31-4c51-9f32-b9bba46405e5" targetNamespace="http://schemas.microsoft.com/office/2006/metadata/properties" ma:root="true" ma:fieldsID="e32414dc8724dfdc561355c14801bc84" ns3:_="" ns4:_="">
     <xsd:import namespace="cc9255bc-4d99-4f42-bba5-857cbcc6e725"/>
@@ -9922,28 +10185,26 @@
 </ct:contentTypeSchema>
 </file>
 
+<file path=customXml/item2.xml><?xml version="1.0" encoding="utf-8"?>
+<p:properties xmlns:p="http://schemas.microsoft.com/office/2006/metadata/properties" xmlns:xsi="http://www.w3.org/2001/XMLSchema-instance" xmlns:pc="http://schemas.microsoft.com/office/infopath/2007/PartnerControls">
+  <documentManagement/>
+</p:properties>
+</file>
+
+<file path=customXml/item3.xml><?xml version="1.0" encoding="utf-8"?>
+<?mso-contentType ?>
+<FormTemplates xmlns="http://schemas.microsoft.com/sharepoint/v3/contenttype/forms">
+  <Display>DocumentLibraryForm</Display>
+  <Edit>DocumentLibraryForm</Edit>
+  <New>DocumentLibraryForm</New>
+</FormTemplates>
+</file>
+
 <file path=customXml/item4.xml><?xml version="1.0" encoding="utf-8"?>
 <b:Sources xmlns:b="http://schemas.openxmlformats.org/officeDocument/2006/bibliography" xmlns="http://schemas.openxmlformats.org/officeDocument/2006/bibliography" SelectedStyle="\APASixthEditionOfficeOnline.xsl" StyleName="APA" Version="6"/>
 </file>
 
 <file path=customXml/itemProps1.xml><?xml version="1.0" encoding="utf-8"?>
-<ds:datastoreItem xmlns:ds="http://schemas.openxmlformats.org/officeDocument/2006/customXml" ds:itemID="{7BFD71E4-33D5-445D-9CFC-21F1C7989C0E}">
-  <ds:schemaRefs>
-    <ds:schemaRef ds:uri="http://schemas.microsoft.com/sharepoint/v3/contenttype/forms"/>
-  </ds:schemaRefs>
-</ds:datastoreItem>
-</file>
-
-<file path=customXml/itemProps2.xml><?xml version="1.0" encoding="utf-8"?>
-<ds:datastoreItem xmlns:ds="http://schemas.openxmlformats.org/officeDocument/2006/customXml" ds:itemID="{1A5F5AF1-B05B-4704-B970-F66948F444EC}">
-  <ds:schemaRefs>
-    <ds:schemaRef ds:uri="http://schemas.microsoft.com/office/2006/metadata/properties"/>
-    <ds:schemaRef ds:uri="http://schemas.microsoft.com/office/infopath/2007/PartnerControls"/>
-  </ds:schemaRefs>
-</ds:datastoreItem>
-</file>
-
-<file path=customXml/itemProps3.xml><?xml version="1.0" encoding="utf-8"?>
 <ds:datastoreItem xmlns:ds="http://schemas.openxmlformats.org/officeDocument/2006/customXml" ds:itemID="{DDA83A75-2CCD-4D1B-9315-5B4B38A21415}">
   <ds:schemaRefs>
     <ds:schemaRef ds:uri="http://schemas.microsoft.com/office/2006/metadata/contentType"/>
@@ -9962,6 +10223,23 @@
 </ds:datastoreItem>
 </file>
 
+<file path=customXml/itemProps2.xml><?xml version="1.0" encoding="utf-8"?>
+<ds:datastoreItem xmlns:ds="http://schemas.openxmlformats.org/officeDocument/2006/customXml" ds:itemID="{1A5F5AF1-B05B-4704-B970-F66948F444EC}">
+  <ds:schemaRefs>
+    <ds:schemaRef ds:uri="http://schemas.microsoft.com/office/2006/metadata/properties"/>
+    <ds:schemaRef ds:uri="http://schemas.microsoft.com/office/infopath/2007/PartnerControls"/>
+  </ds:schemaRefs>
+</ds:datastoreItem>
+</file>
+
+<file path=customXml/itemProps3.xml><?xml version="1.0" encoding="utf-8"?>
+<ds:datastoreItem xmlns:ds="http://schemas.openxmlformats.org/officeDocument/2006/customXml" ds:itemID="{7BFD71E4-33D5-445D-9CFC-21F1C7989C0E}">
+  <ds:schemaRefs>
+    <ds:schemaRef ds:uri="http://schemas.microsoft.com/sharepoint/v3/contenttype/forms"/>
+  </ds:schemaRefs>
+</ds:datastoreItem>
+</file>
+
 <file path=customXml/itemProps4.xml><?xml version="1.0" encoding="utf-8"?>
 <ds:datastoreItem xmlns:ds="http://schemas.openxmlformats.org/officeDocument/2006/customXml" ds:itemID="{0DB33EC8-BDE4-4166-B5C6-CA09F5FFA3A3}">
   <ds:schemaRefs>

</xml_diff>